<commit_message>
Test case Status added
</commit_message>
<xml_diff>
--- a/Entregables 2da semana/Test Cases SPARC.docx
+++ b/Entregables 2da semana/Test Cases SPARC.docx
@@ -2711,7 +2711,19 @@
               <w:rPr>
                 <w:rFonts w:ascii="Arial" w:eastAsia="Arial" w:hAnsi="Arial" w:cs="Arial"/>
               </w:rPr>
-              <w:t>Communication</w:t>
+              <w:t>Check c</w:t>
+            </w:r>
+            <w:r>
+              <w:rPr>
+                <w:rFonts w:ascii="Arial" w:eastAsia="Arial" w:hAnsi="Arial" w:cs="Arial"/>
+              </w:rPr>
+              <w:t>ommunication</w:t>
+            </w:r>
+            <w:r>
+              <w:rPr>
+                <w:rFonts w:ascii="Arial" w:eastAsia="Arial" w:hAnsi="Arial" w:cs="Arial"/>
+              </w:rPr>
+              <w:t xml:space="preserve"> from the Serial to the SPARC</w:t>
             </w:r>
           </w:p>
           <w:p>
@@ -2986,493 +2998,1466 @@
                 <w:sz w:val="20"/>
                 <w:szCs w:val="20"/>
               </w:rPr>
-              <w:t>Communication Serial-</w:t>
-            </w:r>
+              <w:t>Communication Serial-SPARC</w:t>
+            </w:r>
+          </w:p>
+        </w:tc>
+      </w:tr>
+      <w:tr>
+        <w:trPr>
+          <w:trHeight w:val="300"/>
+        </w:trPr>
+        <w:tc>
+          <w:tcPr>
+            <w:tcW w:w="10202" w:type="dxa"/>
+            <w:gridSpan w:val="3"/>
+          </w:tcPr>
+          <w:p>
+            <w:pPr>
+              <w:jc w:val="center"/>
+              <w:rPr>
+                <w:b/>
+                <w:color w:val="000000"/>
+                <w:sz w:val="24"/>
+                <w:szCs w:val="24"/>
+              </w:rPr>
+            </w:pPr>
+            <w:r>
+              <w:rPr>
+                <w:b/>
+                <w:color w:val="000000"/>
+                <w:sz w:val="24"/>
+                <w:szCs w:val="24"/>
+              </w:rPr>
+              <w:t>Test Case Steps</w:t>
+            </w:r>
+          </w:p>
+        </w:tc>
+      </w:tr>
+      <w:tr>
+        <w:trPr>
+          <w:trHeight w:val="300"/>
+        </w:trPr>
+        <w:tc>
+          <w:tcPr>
+            <w:tcW w:w="3045" w:type="dxa"/>
+          </w:tcPr>
+          <w:p>
+            <w:pPr>
+              <w:jc w:val="center"/>
+              <w:rPr>
+                <w:b/>
+                <w:color w:val="000000"/>
+              </w:rPr>
+            </w:pPr>
+            <w:r>
+              <w:rPr>
+                <w:b/>
+                <w:color w:val="000000"/>
+              </w:rPr>
+              <w:t>Step Number</w:t>
+            </w:r>
+          </w:p>
+        </w:tc>
+        <w:tc>
+          <w:tcPr>
+            <w:tcW w:w="4395" w:type="dxa"/>
+          </w:tcPr>
+          <w:p>
+            <w:pPr>
+              <w:jc w:val="center"/>
+              <w:rPr>
+                <w:b/>
+                <w:color w:val="000000"/>
+              </w:rPr>
+            </w:pPr>
+            <w:r>
+              <w:rPr>
+                <w:b/>
+                <w:color w:val="000000"/>
+              </w:rPr>
+              <w:t>Step description</w:t>
+            </w:r>
+          </w:p>
+        </w:tc>
+        <w:tc>
+          <w:tcPr>
+            <w:tcW w:w="2762" w:type="dxa"/>
+          </w:tcPr>
+          <w:p>
+            <w:pPr>
+              <w:jc w:val="center"/>
+              <w:rPr>
+                <w:b/>
+                <w:color w:val="000000"/>
+              </w:rPr>
+            </w:pPr>
+            <w:r>
+              <w:rPr>
+                <w:b/>
+                <w:color w:val="000000"/>
+              </w:rPr>
+              <w:t>Expected Result</w:t>
+            </w:r>
+          </w:p>
+        </w:tc>
+      </w:tr>
+      <w:tr>
+        <w:trPr>
+          <w:trHeight w:val="620"/>
+        </w:trPr>
+        <w:tc>
+          <w:tcPr>
+            <w:tcW w:w="3045" w:type="dxa"/>
+          </w:tcPr>
+          <w:p>
+            <w:pPr>
+              <w:jc w:val="center"/>
+              <w:rPr>
+                <w:b/>
+                <w:color w:val="000000"/>
+              </w:rPr>
+            </w:pPr>
+          </w:p>
+          <w:p>
+            <w:pPr>
+              <w:jc w:val="center"/>
+              <w:rPr>
+                <w:b/>
+                <w:color w:val="000000"/>
+              </w:rPr>
+            </w:pPr>
+            <w:r>
+              <w:rPr>
+                <w:b/>
+                <w:color w:val="000000"/>
+              </w:rPr>
+              <w:t>1</w:t>
+            </w:r>
+          </w:p>
+          <w:p>
+            <w:pPr>
+              <w:jc w:val="center"/>
+              <w:rPr>
+                <w:b/>
+                <w:color w:val="000000"/>
+              </w:rPr>
+            </w:pPr>
+          </w:p>
+        </w:tc>
+        <w:tc>
+          <w:tcPr>
+            <w:tcW w:w="4395" w:type="dxa"/>
+          </w:tcPr>
+          <w:p>
+            <w:pPr>
+              <w:rPr>
+                <w:rFonts w:ascii="Times New Roman" w:eastAsia="Times New Roman" w:hAnsi="Times New Roman" w:cs="Times New Roman"/>
+                <w:sz w:val="20"/>
+                <w:szCs w:val="20"/>
+              </w:rPr>
+            </w:pPr>
+            <w:r>
+              <w:rPr>
+                <w:rFonts w:ascii="Times New Roman" w:eastAsia="Times New Roman" w:hAnsi="Times New Roman" w:cs="Times New Roman"/>
+                <w:sz w:val="20"/>
+                <w:szCs w:val="20"/>
+              </w:rPr>
+              <w:t>Configure baud rate.</w:t>
+            </w:r>
+          </w:p>
+        </w:tc>
+        <w:tc>
+          <w:tcPr>
+            <w:tcW w:w="2762" w:type="dxa"/>
+          </w:tcPr>
+          <w:p>
+            <w:pPr>
+              <w:rPr>
+                <w:rFonts w:ascii="Times New Roman" w:eastAsia="Times New Roman" w:hAnsi="Times New Roman" w:cs="Times New Roman"/>
+                <w:sz w:val="20"/>
+                <w:szCs w:val="20"/>
+              </w:rPr>
+            </w:pPr>
+            <w:r>
+              <w:rPr>
+                <w:rFonts w:ascii="Times New Roman" w:eastAsia="Times New Roman" w:hAnsi="Times New Roman" w:cs="Times New Roman"/>
+                <w:sz w:val="20"/>
+                <w:szCs w:val="20"/>
+              </w:rPr>
+              <w:t>Baud rate set</w:t>
+            </w:r>
+          </w:p>
+        </w:tc>
+      </w:tr>
+      <w:tr>
+        <w:trPr>
+          <w:trHeight w:val="560"/>
+        </w:trPr>
+        <w:tc>
+          <w:tcPr>
+            <w:tcW w:w="3045" w:type="dxa"/>
+          </w:tcPr>
+          <w:p>
+            <w:pPr>
+              <w:jc w:val="center"/>
+              <w:rPr>
+                <w:b/>
+                <w:color w:val="000000"/>
+              </w:rPr>
+            </w:pPr>
+          </w:p>
+          <w:p>
+            <w:pPr>
+              <w:jc w:val="center"/>
+              <w:rPr>
+                <w:b/>
+                <w:color w:val="000000"/>
+              </w:rPr>
+            </w:pPr>
+            <w:r>
+              <w:rPr>
+                <w:b/>
+                <w:color w:val="000000"/>
+              </w:rPr>
+              <w:t>2</w:t>
+            </w:r>
+          </w:p>
+          <w:p>
+            <w:pPr>
+              <w:jc w:val="center"/>
+              <w:rPr>
+                <w:rFonts w:ascii="Times New Roman" w:eastAsia="Times New Roman" w:hAnsi="Times New Roman" w:cs="Times New Roman"/>
+                <w:b/>
+                <w:sz w:val="20"/>
+                <w:szCs w:val="20"/>
+              </w:rPr>
+            </w:pPr>
+          </w:p>
+        </w:tc>
+        <w:tc>
+          <w:tcPr>
+            <w:tcW w:w="4395" w:type="dxa"/>
+          </w:tcPr>
+          <w:p>
+            <w:pPr>
+              <w:rPr>
+                <w:rFonts w:ascii="Times New Roman" w:eastAsia="Times New Roman" w:hAnsi="Times New Roman" w:cs="Times New Roman"/>
+                <w:sz w:val="20"/>
+                <w:szCs w:val="20"/>
+              </w:rPr>
+            </w:pPr>
+            <w:r>
+              <w:rPr>
+                <w:rFonts w:ascii="Times New Roman" w:eastAsia="Times New Roman" w:hAnsi="Times New Roman" w:cs="Times New Roman"/>
+                <w:sz w:val="20"/>
+                <w:szCs w:val="20"/>
+              </w:rPr>
+              <w:t>Via Serial, set a coordinate to SPARC. Then apply the movement</w:t>
+            </w:r>
+          </w:p>
+        </w:tc>
+        <w:tc>
+          <w:tcPr>
+            <w:tcW w:w="2762" w:type="dxa"/>
+          </w:tcPr>
+          <w:p>
+            <w:pPr>
+              <w:rPr>
+                <w:rFonts w:ascii="Times New Roman" w:eastAsia="Times New Roman" w:hAnsi="Times New Roman" w:cs="Times New Roman"/>
+                <w:sz w:val="20"/>
+                <w:szCs w:val="20"/>
+              </w:rPr>
+            </w:pPr>
+            <w:r>
+              <w:rPr>
+                <w:rFonts w:ascii="Times New Roman" w:eastAsia="Times New Roman" w:hAnsi="Times New Roman" w:cs="Times New Roman"/>
+                <w:sz w:val="20"/>
+                <w:szCs w:val="20"/>
+              </w:rPr>
+              <w:t>Moves the actuator to the position set.</w:t>
+            </w:r>
+          </w:p>
+        </w:tc>
+      </w:tr>
+      <w:tr>
+        <w:trPr>
+          <w:trHeight w:val="820"/>
+        </w:trPr>
+        <w:tc>
+          <w:tcPr>
+            <w:tcW w:w="3045" w:type="dxa"/>
+          </w:tcPr>
+          <w:p>
+            <w:pPr>
+              <w:jc w:val="center"/>
+              <w:rPr>
+                <w:b/>
+                <w:color w:val="000000"/>
+              </w:rPr>
+            </w:pPr>
+          </w:p>
+          <w:p>
+            <w:pPr>
+              <w:jc w:val="center"/>
+              <w:rPr>
+                <w:b/>
+                <w:color w:val="000000"/>
+              </w:rPr>
+            </w:pPr>
+          </w:p>
+          <w:p>
+            <w:pPr>
+              <w:jc w:val="center"/>
+              <w:rPr>
+                <w:rFonts w:ascii="Times New Roman" w:eastAsia="Times New Roman" w:hAnsi="Times New Roman" w:cs="Times New Roman"/>
+                <w:b/>
+                <w:sz w:val="20"/>
+                <w:szCs w:val="20"/>
+              </w:rPr>
+            </w:pPr>
+            <w:r>
+              <w:rPr>
+                <w:rFonts w:ascii="Times New Roman" w:eastAsia="Times New Roman" w:hAnsi="Times New Roman" w:cs="Times New Roman"/>
+                <w:b/>
+                <w:sz w:val="20"/>
+                <w:szCs w:val="20"/>
+              </w:rPr>
+              <w:t>3</w:t>
+            </w:r>
+          </w:p>
+        </w:tc>
+        <w:tc>
+          <w:tcPr>
+            <w:tcW w:w="4395" w:type="dxa"/>
+          </w:tcPr>
+          <w:p>
+            <w:pPr>
+              <w:rPr>
+                <w:rFonts w:ascii="Times New Roman" w:eastAsia="Times New Roman" w:hAnsi="Times New Roman" w:cs="Times New Roman"/>
+                <w:sz w:val="20"/>
+                <w:szCs w:val="20"/>
+              </w:rPr>
+            </w:pPr>
+            <w:r>
+              <w:rPr>
+                <w:rFonts w:ascii="Times New Roman" w:eastAsia="Times New Roman" w:hAnsi="Times New Roman" w:cs="Times New Roman"/>
+                <w:sz w:val="20"/>
+                <w:szCs w:val="20"/>
+              </w:rPr>
+              <w:t>Set to default position</w:t>
+            </w:r>
+          </w:p>
+        </w:tc>
+        <w:tc>
+          <w:tcPr>
+            <w:tcW w:w="2762" w:type="dxa"/>
+          </w:tcPr>
+          <w:p>
+            <w:pPr>
+              <w:rPr>
+                <w:rFonts w:ascii="Times New Roman" w:eastAsia="Times New Roman" w:hAnsi="Times New Roman" w:cs="Times New Roman"/>
+                <w:sz w:val="20"/>
+                <w:szCs w:val="20"/>
+              </w:rPr>
+            </w:pPr>
+            <w:r>
+              <w:rPr>
+                <w:rFonts w:ascii="Times New Roman" w:eastAsia="Times New Roman" w:hAnsi="Times New Roman" w:cs="Times New Roman"/>
+                <w:sz w:val="20"/>
+                <w:szCs w:val="20"/>
+              </w:rPr>
+              <w:t>Actuator moves to default position</w:t>
+            </w:r>
+          </w:p>
+        </w:tc>
+      </w:tr>
+      <w:tr>
+        <w:trPr>
+          <w:trHeight w:val="760"/>
+        </w:trPr>
+        <w:tc>
+          <w:tcPr>
+            <w:tcW w:w="3045" w:type="dxa"/>
+          </w:tcPr>
+          <w:p>
+            <w:pPr>
+              <w:jc w:val="center"/>
+              <w:rPr>
+                <w:b/>
+                <w:color w:val="000000"/>
+              </w:rPr>
+            </w:pPr>
+          </w:p>
+          <w:p>
+            <w:pPr>
+              <w:jc w:val="center"/>
+              <w:rPr>
+                <w:b/>
+                <w:color w:val="000000"/>
+              </w:rPr>
+            </w:pPr>
+          </w:p>
+          <w:p>
+            <w:pPr>
+              <w:jc w:val="center"/>
+              <w:rPr>
+                <w:rFonts w:ascii="Times New Roman" w:eastAsia="Times New Roman" w:hAnsi="Times New Roman" w:cs="Times New Roman"/>
+                <w:b/>
+                <w:sz w:val="20"/>
+                <w:szCs w:val="20"/>
+              </w:rPr>
+            </w:pPr>
+          </w:p>
+        </w:tc>
+        <w:tc>
+          <w:tcPr>
+            <w:tcW w:w="4395" w:type="dxa"/>
+          </w:tcPr>
+          <w:p>
+            <w:pPr>
+              <w:rPr>
+                <w:rFonts w:ascii="Times New Roman" w:eastAsia="Times New Roman" w:hAnsi="Times New Roman" w:cs="Times New Roman"/>
+                <w:sz w:val="20"/>
+                <w:szCs w:val="20"/>
+              </w:rPr>
+            </w:pPr>
+          </w:p>
+        </w:tc>
+        <w:tc>
+          <w:tcPr>
+            <w:tcW w:w="2762" w:type="dxa"/>
+          </w:tcPr>
+          <w:p>
+            <w:pPr>
+              <w:rPr>
+                <w:rFonts w:ascii="Times New Roman" w:eastAsia="Times New Roman" w:hAnsi="Times New Roman" w:cs="Times New Roman"/>
+                <w:sz w:val="20"/>
+                <w:szCs w:val="20"/>
+              </w:rPr>
+            </w:pPr>
+          </w:p>
+        </w:tc>
+      </w:tr>
+      <w:tr>
+        <w:trPr>
+          <w:trHeight w:val="960"/>
+        </w:trPr>
+        <w:tc>
+          <w:tcPr>
+            <w:tcW w:w="3045" w:type="dxa"/>
+          </w:tcPr>
+          <w:p>
+            <w:pPr>
+              <w:jc w:val="center"/>
+              <w:rPr>
+                <w:b/>
+                <w:color w:val="000000"/>
+              </w:rPr>
+            </w:pPr>
+          </w:p>
+          <w:p>
+            <w:pPr>
+              <w:jc w:val="center"/>
+              <w:rPr>
+                <w:b/>
+                <w:color w:val="000000"/>
+              </w:rPr>
+            </w:pPr>
+          </w:p>
+          <w:p>
+            <w:pPr>
+              <w:jc w:val="center"/>
+              <w:rPr>
+                <w:rFonts w:ascii="Times New Roman" w:eastAsia="Times New Roman" w:hAnsi="Times New Roman" w:cs="Times New Roman"/>
+                <w:b/>
+                <w:sz w:val="20"/>
+                <w:szCs w:val="20"/>
+              </w:rPr>
+            </w:pPr>
+          </w:p>
+        </w:tc>
+        <w:tc>
+          <w:tcPr>
+            <w:tcW w:w="4395" w:type="dxa"/>
+          </w:tcPr>
+          <w:p>
+            <w:pPr>
+              <w:rPr>
+                <w:rFonts w:ascii="Times New Roman" w:eastAsia="Times New Roman" w:hAnsi="Times New Roman" w:cs="Times New Roman"/>
+                <w:sz w:val="20"/>
+                <w:szCs w:val="20"/>
+              </w:rPr>
+            </w:pPr>
+          </w:p>
+        </w:tc>
+        <w:tc>
+          <w:tcPr>
+            <w:tcW w:w="2762" w:type="dxa"/>
+          </w:tcPr>
+          <w:p>
+            <w:pPr>
+              <w:rPr>
+                <w:rFonts w:ascii="Times New Roman" w:eastAsia="Times New Roman" w:hAnsi="Times New Roman" w:cs="Times New Roman"/>
+                <w:sz w:val="20"/>
+                <w:szCs w:val="20"/>
+              </w:rPr>
+            </w:pPr>
+          </w:p>
+        </w:tc>
+      </w:tr>
+    </w:tbl>
+    <w:p>
+      <w:pPr>
+        <w:pBdr>
+          <w:top w:val="nil"/>
+          <w:left w:val="nil"/>
+          <w:bottom w:val="nil"/>
+          <w:right w:val="nil"/>
+          <w:between w:val="nil"/>
+        </w:pBdr>
+        <w:spacing w:after="0" w:line="240" w:lineRule="auto"/>
+        <w:rPr>
+          <w:rFonts w:ascii="Arial" w:eastAsia="Arial" w:hAnsi="Arial" w:cs="Arial"/>
+          <w:color w:val="000000"/>
+          <w:sz w:val="36"/>
+          <w:szCs w:val="36"/>
+        </w:rPr>
+      </w:pPr>
+    </w:p>
+    <w:p>
+      <w:pPr>
+        <w:rPr>
+          <w:rFonts w:ascii="Arial" w:eastAsia="Arial" w:hAnsi="Arial" w:cs="Arial"/>
+          <w:color w:val="000000"/>
+          <w:sz w:val="36"/>
+          <w:szCs w:val="36"/>
+        </w:rPr>
+      </w:pPr>
+      <w:r>
+        <w:rPr>
+          <w:rFonts w:ascii="Arial" w:eastAsia="Arial" w:hAnsi="Arial" w:cs="Arial"/>
+          <w:color w:val="000000"/>
+          <w:sz w:val="36"/>
+          <w:szCs w:val="36"/>
+        </w:rPr>
+        <w:br w:type="page"/>
+      </w:r>
+    </w:p>
+    <w:tbl>
+      <w:tblPr>
+        <w:tblStyle w:val="a"/>
+        <w:tblW w:w="10202" w:type="dxa"/>
+        <w:tblBorders>
+          <w:top w:val="single" w:sz="4" w:space="0" w:color="000000"/>
+          <w:left w:val="single" w:sz="4" w:space="0" w:color="000000"/>
+          <w:bottom w:val="single" w:sz="4" w:space="0" w:color="000000"/>
+          <w:right w:val="single" w:sz="4" w:space="0" w:color="000000"/>
+          <w:insideH w:val="single" w:sz="4" w:space="0" w:color="000000"/>
+          <w:insideV w:val="single" w:sz="4" w:space="0" w:color="000000"/>
+        </w:tblBorders>
+        <w:tblLayout w:type="fixed"/>
+        <w:tblLook w:val="0400" w:firstRow="0" w:lastRow="0" w:firstColumn="0" w:lastColumn="0" w:noHBand="0" w:noVBand="1"/>
+      </w:tblPr>
+      <w:tblGrid>
+        <w:gridCol w:w="3045"/>
+        <w:gridCol w:w="4395"/>
+        <w:gridCol w:w="2762"/>
+      </w:tblGrid>
+      <w:tr>
+        <w:trPr>
+          <w:trHeight w:val="300"/>
+        </w:trPr>
+        <w:tc>
+          <w:tcPr>
+            <w:tcW w:w="3045" w:type="dxa"/>
+          </w:tcPr>
+          <w:p>
+            <w:pPr>
+              <w:jc w:val="center"/>
+              <w:rPr>
+                <w:b/>
+                <w:color w:val="000000"/>
+              </w:rPr>
+            </w:pPr>
+            <w:r>
+              <w:rPr>
+                <w:b/>
+                <w:color w:val="000000"/>
+              </w:rPr>
+              <w:lastRenderedPageBreak/>
+              <w:t>User Story / Requirement ID</w:t>
+            </w:r>
+          </w:p>
+        </w:tc>
+        <w:tc>
+          <w:tcPr>
+            <w:tcW w:w="7157" w:type="dxa"/>
+            <w:gridSpan w:val="2"/>
+          </w:tcPr>
+          <w:p>
+            <w:pPr>
+              <w:jc w:val="center"/>
+              <w:rPr>
+                <w:b/>
+                <w:color w:val="000000"/>
+                <w:sz w:val="24"/>
+                <w:szCs w:val="24"/>
+              </w:rPr>
+            </w:pPr>
+            <w:r>
+              <w:rPr>
+                <w:b/>
+                <w:color w:val="000000"/>
+                <w:sz w:val="24"/>
+                <w:szCs w:val="24"/>
+              </w:rPr>
+              <w:t>User Story/Requirement Under Test</w:t>
+            </w:r>
+          </w:p>
+        </w:tc>
+      </w:tr>
+      <w:tr>
+        <w:trPr>
+          <w:trHeight w:val="300"/>
+        </w:trPr>
+        <w:tc>
+          <w:tcPr>
+            <w:tcW w:w="3045" w:type="dxa"/>
+          </w:tcPr>
+          <w:p>
+            <w:pPr>
+              <w:rPr>
+                <w:rFonts w:ascii="Times New Roman" w:eastAsia="Times New Roman" w:hAnsi="Times New Roman" w:cs="Times New Roman"/>
+                <w:sz w:val="20"/>
+                <w:szCs w:val="20"/>
+              </w:rPr>
+            </w:pPr>
+            <w:proofErr w:type="spellStart"/>
+            <w:r>
+              <w:rPr>
+                <w:rFonts w:ascii="Arial" w:eastAsia="Arial" w:hAnsi="Arial" w:cs="Arial"/>
+              </w:rPr>
+              <w:t>Det_ERROR</w:t>
+            </w:r>
+            <w:proofErr w:type="spellEnd"/>
+          </w:p>
+        </w:tc>
+        <w:tc>
+          <w:tcPr>
+            <w:tcW w:w="7157" w:type="dxa"/>
+            <w:gridSpan w:val="2"/>
+            <w:vMerge w:val="restart"/>
+          </w:tcPr>
+          <w:p>
+            <w:pPr>
+              <w:tabs>
+                <w:tab w:val="left" w:pos="1572"/>
+                <w:tab w:val="left" w:pos="2136"/>
+                <w:tab w:val="left" w:pos="2304"/>
+              </w:tabs>
+              <w:rPr>
+                <w:rFonts w:ascii="Times New Roman" w:eastAsia="Times New Roman" w:hAnsi="Times New Roman" w:cs="Times New Roman"/>
+                <w:sz w:val="20"/>
+                <w:szCs w:val="20"/>
+              </w:rPr>
+            </w:pPr>
+            <w:r>
+              <w:rPr>
+                <w:rFonts w:ascii="Times New Roman" w:eastAsia="Times New Roman" w:hAnsi="Times New Roman" w:cs="Times New Roman"/>
+                <w:sz w:val="20"/>
+                <w:szCs w:val="20"/>
+              </w:rPr>
+              <w:t xml:space="preserve">Detection of status of the process. Checks if it has been done correctly or not </w:t>
+            </w:r>
+          </w:p>
+        </w:tc>
+      </w:tr>
+      <w:tr>
+        <w:trPr>
+          <w:trHeight w:val="300"/>
+        </w:trPr>
+        <w:tc>
+          <w:tcPr>
+            <w:tcW w:w="3045" w:type="dxa"/>
+          </w:tcPr>
+          <w:p>
+            <w:pPr>
+              <w:jc w:val="center"/>
+              <w:rPr>
+                <w:b/>
+                <w:i/>
+                <w:color w:val="000000"/>
+              </w:rPr>
+            </w:pPr>
+            <w:r>
+              <w:rPr>
+                <w:b/>
+                <w:i/>
+                <w:color w:val="000000"/>
+              </w:rPr>
+              <w:t>Is it valid?</w:t>
+            </w:r>
+          </w:p>
+        </w:tc>
+        <w:tc>
+          <w:tcPr>
+            <w:tcW w:w="7157" w:type="dxa"/>
+            <w:gridSpan w:val="2"/>
+            <w:vMerge/>
+          </w:tcPr>
+          <w:p>
+            <w:pPr>
+              <w:widowControl w:val="0"/>
+              <w:pBdr>
+                <w:top w:val="nil"/>
+                <w:left w:val="nil"/>
+                <w:bottom w:val="nil"/>
+                <w:right w:val="nil"/>
+                <w:between w:val="nil"/>
+              </w:pBdr>
+              <w:spacing w:line="276" w:lineRule="auto"/>
+              <w:rPr>
+                <w:b/>
+                <w:i/>
+                <w:color w:val="000000"/>
+              </w:rPr>
+            </w:pPr>
+          </w:p>
+        </w:tc>
+      </w:tr>
+      <w:tr>
+        <w:trPr>
+          <w:trHeight w:val="300"/>
+        </w:trPr>
+        <w:tc>
+          <w:tcPr>
+            <w:tcW w:w="3045" w:type="dxa"/>
+          </w:tcPr>
+          <w:p>
+            <w:pPr>
+              <w:tabs>
+                <w:tab w:val="left" w:pos="732"/>
+              </w:tabs>
+              <w:rPr>
+                <w:rFonts w:ascii="Times New Roman" w:eastAsia="Times New Roman" w:hAnsi="Times New Roman" w:cs="Times New Roman"/>
+                <w:sz w:val="20"/>
+                <w:szCs w:val="20"/>
+              </w:rPr>
+            </w:pPr>
+            <w:r>
+              <w:rPr>
+                <w:rFonts w:ascii="Arial" w:eastAsia="Arial" w:hAnsi="Arial" w:cs="Arial"/>
+              </w:rPr>
+              <w:t>Yes</w:t>
+            </w:r>
+          </w:p>
+        </w:tc>
+        <w:tc>
+          <w:tcPr>
+            <w:tcW w:w="7157" w:type="dxa"/>
+            <w:gridSpan w:val="2"/>
+            <w:vMerge/>
+          </w:tcPr>
+          <w:p>
+            <w:pPr>
+              <w:widowControl w:val="0"/>
+              <w:pBdr>
+                <w:top w:val="nil"/>
+                <w:left w:val="nil"/>
+                <w:bottom w:val="nil"/>
+                <w:right w:val="nil"/>
+                <w:between w:val="nil"/>
+              </w:pBdr>
+              <w:spacing w:line="276" w:lineRule="auto"/>
+              <w:rPr>
+                <w:rFonts w:ascii="Times New Roman" w:eastAsia="Times New Roman" w:hAnsi="Times New Roman" w:cs="Times New Roman"/>
+                <w:sz w:val="20"/>
+                <w:szCs w:val="20"/>
+              </w:rPr>
+            </w:pPr>
+          </w:p>
+        </w:tc>
+      </w:tr>
+      <w:tr>
+        <w:trPr>
+          <w:trHeight w:val="300"/>
+        </w:trPr>
+        <w:tc>
+          <w:tcPr>
+            <w:tcW w:w="10202" w:type="dxa"/>
+            <w:gridSpan w:val="3"/>
+          </w:tcPr>
+          <w:p>
+            <w:pPr>
+              <w:jc w:val="center"/>
+              <w:rPr>
+                <w:b/>
+                <w:i/>
+                <w:color w:val="000000"/>
+              </w:rPr>
+            </w:pPr>
+            <w:r>
+              <w:rPr>
+                <w:b/>
+                <w:i/>
+                <w:color w:val="000000"/>
+              </w:rPr>
+              <w:t>If not valid, what is the new/Extra information from Marketing/Product Owner?</w:t>
+            </w:r>
+          </w:p>
+        </w:tc>
+      </w:tr>
+      <w:tr>
+        <w:trPr>
+          <w:trHeight w:val="600"/>
+        </w:trPr>
+        <w:tc>
+          <w:tcPr>
+            <w:tcW w:w="10202" w:type="dxa"/>
+            <w:gridSpan w:val="3"/>
+          </w:tcPr>
+          <w:p>
+            <w:pPr>
+              <w:rPr>
+                <w:rFonts w:ascii="Times New Roman" w:eastAsia="Times New Roman" w:hAnsi="Times New Roman" w:cs="Times New Roman"/>
+                <w:sz w:val="20"/>
+                <w:szCs w:val="20"/>
+              </w:rPr>
+            </w:pPr>
+            <w:r>
+              <w:rPr>
+                <w:rFonts w:ascii="Times New Roman" w:eastAsia="Times New Roman" w:hAnsi="Times New Roman" w:cs="Times New Roman"/>
+                <w:sz w:val="20"/>
+                <w:szCs w:val="20"/>
+              </w:rPr>
+              <w:t xml:space="preserve"> </w:t>
+            </w:r>
+          </w:p>
+        </w:tc>
+      </w:tr>
+      <w:tr>
+        <w:trPr>
+          <w:trHeight w:val="300"/>
+        </w:trPr>
+        <w:tc>
+          <w:tcPr>
+            <w:tcW w:w="3045" w:type="dxa"/>
+          </w:tcPr>
+          <w:p>
+            <w:pPr>
+              <w:jc w:val="center"/>
+              <w:rPr>
+                <w:b/>
+                <w:color w:val="000000"/>
+              </w:rPr>
+            </w:pPr>
+            <w:r>
+              <w:rPr>
+                <w:b/>
+                <w:color w:val="000000"/>
+              </w:rPr>
+              <w:t>Test Case ID</w:t>
+            </w:r>
+          </w:p>
+        </w:tc>
+        <w:tc>
+          <w:tcPr>
+            <w:tcW w:w="7157" w:type="dxa"/>
+            <w:gridSpan w:val="2"/>
+          </w:tcPr>
+          <w:p>
+            <w:pPr>
+              <w:jc w:val="center"/>
+              <w:rPr>
+                <w:b/>
+                <w:color w:val="000000"/>
+              </w:rPr>
+            </w:pPr>
+            <w:r>
+              <w:rPr>
+                <w:b/>
+                <w:color w:val="000000"/>
+              </w:rPr>
+              <w:t>Test Case Name</w:t>
+            </w:r>
+          </w:p>
+        </w:tc>
+      </w:tr>
+      <w:tr>
+        <w:trPr>
+          <w:trHeight w:val="600"/>
+        </w:trPr>
+        <w:tc>
+          <w:tcPr>
+            <w:tcW w:w="3045" w:type="dxa"/>
+          </w:tcPr>
+          <w:p>
+            <w:pPr>
+              <w:rPr>
+                <w:rFonts w:ascii="Times New Roman" w:eastAsia="Times New Roman" w:hAnsi="Times New Roman" w:cs="Times New Roman"/>
+                <w:sz w:val="20"/>
+                <w:szCs w:val="20"/>
+              </w:rPr>
+            </w:pPr>
+          </w:p>
+        </w:tc>
+        <w:tc>
+          <w:tcPr>
+            <w:tcW w:w="7157" w:type="dxa"/>
+            <w:gridSpan w:val="2"/>
+          </w:tcPr>
+          <w:p>
+            <w:pPr>
+              <w:ind w:left="-999"/>
+              <w:jc w:val="center"/>
+              <w:rPr>
+                <w:rFonts w:ascii="Times New Roman" w:eastAsia="Times New Roman" w:hAnsi="Times New Roman" w:cs="Times New Roman"/>
+                <w:sz w:val="20"/>
+                <w:szCs w:val="20"/>
+              </w:rPr>
+            </w:pPr>
+            <w:r>
+              <w:rPr>
+                <w:rFonts w:ascii="Times New Roman" w:eastAsia="Times New Roman" w:hAnsi="Times New Roman" w:cs="Times New Roman"/>
+                <w:sz w:val="20"/>
+                <w:szCs w:val="20"/>
+              </w:rPr>
+              <w:t>Status of the process</w:t>
+            </w:r>
+          </w:p>
+        </w:tc>
+      </w:tr>
+      <w:tr>
+        <w:trPr>
+          <w:trHeight w:val="300"/>
+        </w:trPr>
+        <w:tc>
+          <w:tcPr>
+            <w:tcW w:w="10202" w:type="dxa"/>
+            <w:gridSpan w:val="3"/>
+          </w:tcPr>
+          <w:p>
+            <w:pPr>
+              <w:jc w:val="center"/>
+              <w:rPr>
+                <w:b/>
+                <w:color w:val="000000"/>
+                <w:sz w:val="24"/>
+                <w:szCs w:val="24"/>
+              </w:rPr>
+            </w:pPr>
+            <w:r>
+              <w:rPr>
+                <w:b/>
+                <w:color w:val="000000"/>
+                <w:sz w:val="24"/>
+                <w:szCs w:val="24"/>
+              </w:rPr>
+              <w:t>Test Case Steps</w:t>
+            </w:r>
+          </w:p>
+        </w:tc>
+      </w:tr>
+      <w:tr>
+        <w:trPr>
+          <w:trHeight w:val="300"/>
+        </w:trPr>
+        <w:tc>
+          <w:tcPr>
+            <w:tcW w:w="3045" w:type="dxa"/>
+          </w:tcPr>
+          <w:p>
+            <w:pPr>
+              <w:jc w:val="center"/>
+              <w:rPr>
+                <w:b/>
+                <w:color w:val="000000"/>
+              </w:rPr>
+            </w:pPr>
+            <w:r>
+              <w:rPr>
+                <w:b/>
+                <w:color w:val="000000"/>
+              </w:rPr>
+              <w:t>Step Number</w:t>
+            </w:r>
+          </w:p>
+        </w:tc>
+        <w:tc>
+          <w:tcPr>
+            <w:tcW w:w="4395" w:type="dxa"/>
+          </w:tcPr>
+          <w:p>
+            <w:pPr>
+              <w:jc w:val="center"/>
+              <w:rPr>
+                <w:b/>
+                <w:color w:val="000000"/>
+              </w:rPr>
+            </w:pPr>
+            <w:r>
+              <w:rPr>
+                <w:b/>
+                <w:color w:val="000000"/>
+              </w:rPr>
+              <w:t>Step description</w:t>
+            </w:r>
+          </w:p>
+        </w:tc>
+        <w:tc>
+          <w:tcPr>
+            <w:tcW w:w="2762" w:type="dxa"/>
+          </w:tcPr>
+          <w:p>
+            <w:pPr>
+              <w:jc w:val="center"/>
+              <w:rPr>
+                <w:b/>
+                <w:color w:val="000000"/>
+              </w:rPr>
+            </w:pPr>
+            <w:r>
+              <w:rPr>
+                <w:b/>
+                <w:color w:val="000000"/>
+              </w:rPr>
+              <w:t>Expected Result</w:t>
+            </w:r>
+          </w:p>
+        </w:tc>
+      </w:tr>
+      <w:tr>
+        <w:trPr>
+          <w:trHeight w:val="620"/>
+        </w:trPr>
+        <w:tc>
+          <w:tcPr>
+            <w:tcW w:w="3045" w:type="dxa"/>
+          </w:tcPr>
+          <w:p>
+            <w:pPr>
+              <w:jc w:val="center"/>
+              <w:rPr>
+                <w:b/>
+                <w:color w:val="000000"/>
+              </w:rPr>
+            </w:pPr>
+          </w:p>
+          <w:p>
+            <w:pPr>
+              <w:jc w:val="center"/>
+              <w:rPr>
+                <w:b/>
+                <w:color w:val="000000"/>
+              </w:rPr>
+            </w:pPr>
+            <w:r>
+              <w:rPr>
+                <w:b/>
+                <w:color w:val="000000"/>
+              </w:rPr>
+              <w:t>1</w:t>
+            </w:r>
+          </w:p>
+          <w:p>
+            <w:pPr>
+              <w:jc w:val="center"/>
+              <w:rPr>
+                <w:b/>
+                <w:color w:val="000000"/>
+              </w:rPr>
+            </w:pPr>
+          </w:p>
+        </w:tc>
+        <w:tc>
+          <w:tcPr>
+            <w:tcW w:w="4395" w:type="dxa"/>
+          </w:tcPr>
+          <w:p>
+            <w:pPr>
+              <w:rPr>
+                <w:rFonts w:ascii="Times New Roman" w:eastAsia="Times New Roman" w:hAnsi="Times New Roman" w:cs="Times New Roman"/>
+                <w:sz w:val="20"/>
+                <w:szCs w:val="20"/>
+              </w:rPr>
+            </w:pPr>
+            <w:r>
+              <w:rPr>
+                <w:rFonts w:ascii="Times New Roman" w:eastAsia="Times New Roman" w:hAnsi="Times New Roman" w:cs="Times New Roman"/>
+                <w:sz w:val="20"/>
+                <w:szCs w:val="20"/>
+              </w:rPr>
+              <w:t>Set communication of Serial-SPARC</w:t>
+            </w:r>
+          </w:p>
+        </w:tc>
+        <w:tc>
+          <w:tcPr>
+            <w:tcW w:w="2762" w:type="dxa"/>
+          </w:tcPr>
+          <w:p>
+            <w:pPr>
+              <w:rPr>
+                <w:rFonts w:ascii="Times New Roman" w:eastAsia="Times New Roman" w:hAnsi="Times New Roman" w:cs="Times New Roman"/>
+                <w:sz w:val="20"/>
+                <w:szCs w:val="20"/>
+              </w:rPr>
+            </w:pPr>
+            <w:r>
+              <w:rPr>
+                <w:rFonts w:ascii="Times New Roman" w:eastAsia="Times New Roman" w:hAnsi="Times New Roman" w:cs="Times New Roman"/>
+                <w:sz w:val="20"/>
+                <w:szCs w:val="20"/>
+              </w:rPr>
+              <w:t>Communication enabled</w:t>
+            </w:r>
+          </w:p>
+        </w:tc>
+      </w:tr>
+      <w:tr>
+        <w:trPr>
+          <w:trHeight w:val="560"/>
+        </w:trPr>
+        <w:tc>
+          <w:tcPr>
+            <w:tcW w:w="3045" w:type="dxa"/>
+          </w:tcPr>
+          <w:p>
+            <w:pPr>
+              <w:jc w:val="center"/>
+              <w:rPr>
+                <w:b/>
+                <w:color w:val="000000"/>
+              </w:rPr>
+            </w:pPr>
+          </w:p>
+          <w:p>
+            <w:pPr>
+              <w:jc w:val="center"/>
+              <w:rPr>
+                <w:b/>
+                <w:color w:val="000000"/>
+              </w:rPr>
+            </w:pPr>
+            <w:r>
+              <w:rPr>
+                <w:b/>
+                <w:color w:val="000000"/>
+              </w:rPr>
+              <w:t>2</w:t>
+            </w:r>
+          </w:p>
+          <w:p>
+            <w:pPr>
+              <w:jc w:val="center"/>
+              <w:rPr>
+                <w:rFonts w:ascii="Times New Roman" w:eastAsia="Times New Roman" w:hAnsi="Times New Roman" w:cs="Times New Roman"/>
+                <w:b/>
+                <w:sz w:val="20"/>
+                <w:szCs w:val="20"/>
+              </w:rPr>
+            </w:pPr>
+          </w:p>
+        </w:tc>
+        <w:tc>
+          <w:tcPr>
+            <w:tcW w:w="4395" w:type="dxa"/>
+          </w:tcPr>
+          <w:p>
+            <w:pPr>
+              <w:rPr>
+                <w:rFonts w:ascii="Times New Roman" w:eastAsia="Times New Roman" w:hAnsi="Times New Roman" w:cs="Times New Roman"/>
+                <w:sz w:val="20"/>
+                <w:szCs w:val="20"/>
+              </w:rPr>
+            </w:pPr>
+            <w:r>
+              <w:rPr>
+                <w:rFonts w:ascii="Times New Roman" w:eastAsia="Times New Roman" w:hAnsi="Times New Roman" w:cs="Times New Roman"/>
+                <w:sz w:val="20"/>
+                <w:szCs w:val="20"/>
+              </w:rPr>
+              <w:t>Set a coordinate and send it to the SPARC</w:t>
+            </w:r>
+          </w:p>
+        </w:tc>
+        <w:tc>
+          <w:tcPr>
+            <w:tcW w:w="2762" w:type="dxa"/>
+          </w:tcPr>
+          <w:p>
+            <w:pPr>
+              <w:rPr>
+                <w:rFonts w:ascii="Times New Roman" w:eastAsia="Times New Roman" w:hAnsi="Times New Roman" w:cs="Times New Roman"/>
+                <w:sz w:val="20"/>
+                <w:szCs w:val="20"/>
+              </w:rPr>
+            </w:pPr>
+            <w:r>
+              <w:rPr>
+                <w:rFonts w:ascii="Times New Roman" w:eastAsia="Times New Roman" w:hAnsi="Times New Roman" w:cs="Times New Roman"/>
+                <w:sz w:val="20"/>
+                <w:szCs w:val="20"/>
+              </w:rPr>
+              <w:t>Moves the actuator to the position set.</w:t>
+            </w:r>
+            <w:r>
+              <w:rPr>
+                <w:rFonts w:ascii="Times New Roman" w:eastAsia="Times New Roman" w:hAnsi="Times New Roman" w:cs="Times New Roman"/>
+                <w:sz w:val="20"/>
+                <w:szCs w:val="20"/>
+              </w:rPr>
+              <w:t xml:space="preserve"> </w:t>
+            </w:r>
+            <w:r>
+              <w:rPr>
+                <w:rFonts w:ascii="Times New Roman" w:eastAsia="Times New Roman" w:hAnsi="Times New Roman" w:cs="Times New Roman"/>
+                <w:sz w:val="20"/>
+                <w:szCs w:val="20"/>
+              </w:rPr>
+              <w:t>Confirmation should appear on the serial</w:t>
+            </w:r>
+          </w:p>
+        </w:tc>
+      </w:tr>
+      <w:tr>
+        <w:trPr>
+          <w:trHeight w:val="820"/>
+        </w:trPr>
+        <w:tc>
+          <w:tcPr>
+            <w:tcW w:w="3045" w:type="dxa"/>
+          </w:tcPr>
+          <w:p>
+            <w:pPr>
+              <w:jc w:val="center"/>
+              <w:rPr>
+                <w:b/>
+                <w:color w:val="000000"/>
+              </w:rPr>
+            </w:pPr>
+          </w:p>
+          <w:p>
+            <w:pPr>
+              <w:jc w:val="center"/>
+              <w:rPr>
+                <w:b/>
+                <w:color w:val="000000"/>
+              </w:rPr>
+            </w:pPr>
+          </w:p>
+          <w:p>
+            <w:pPr>
+              <w:jc w:val="center"/>
+              <w:rPr>
+                <w:rFonts w:ascii="Times New Roman" w:eastAsia="Times New Roman" w:hAnsi="Times New Roman" w:cs="Times New Roman"/>
+                <w:b/>
+                <w:sz w:val="20"/>
+                <w:szCs w:val="20"/>
+              </w:rPr>
+            </w:pPr>
+            <w:r>
+              <w:rPr>
+                <w:rFonts w:ascii="Times New Roman" w:eastAsia="Times New Roman" w:hAnsi="Times New Roman" w:cs="Times New Roman"/>
+                <w:b/>
+                <w:sz w:val="20"/>
+                <w:szCs w:val="20"/>
+              </w:rPr>
+              <w:t>3</w:t>
+            </w:r>
+          </w:p>
+        </w:tc>
+        <w:tc>
+          <w:tcPr>
+            <w:tcW w:w="4395" w:type="dxa"/>
+          </w:tcPr>
+          <w:p>
+            <w:pPr>
+              <w:rPr>
+                <w:rFonts w:ascii="Times New Roman" w:eastAsia="Times New Roman" w:hAnsi="Times New Roman" w:cs="Times New Roman"/>
+                <w:sz w:val="20"/>
+                <w:szCs w:val="20"/>
+              </w:rPr>
+            </w:pPr>
+            <w:r>
+              <w:rPr>
+                <w:rFonts w:ascii="Times New Roman" w:eastAsia="Times New Roman" w:hAnsi="Times New Roman" w:cs="Times New Roman"/>
+                <w:sz w:val="20"/>
+                <w:szCs w:val="20"/>
+              </w:rPr>
+              <w:t>Set a new coordinate and send it to the SPARC</w:t>
+            </w:r>
+          </w:p>
+        </w:tc>
+        <w:tc>
+          <w:tcPr>
+            <w:tcW w:w="2762" w:type="dxa"/>
+          </w:tcPr>
+          <w:p>
+            <w:pPr>
+              <w:rPr>
+                <w:rFonts w:ascii="Times New Roman" w:eastAsia="Times New Roman" w:hAnsi="Times New Roman" w:cs="Times New Roman"/>
+                <w:sz w:val="20"/>
+                <w:szCs w:val="20"/>
+              </w:rPr>
+            </w:pPr>
+            <w:r>
+              <w:rPr>
+                <w:rFonts w:ascii="Times New Roman" w:eastAsia="Times New Roman" w:hAnsi="Times New Roman" w:cs="Times New Roman"/>
+                <w:sz w:val="20"/>
+                <w:szCs w:val="20"/>
+              </w:rPr>
+              <w:t>Moves the actuator to the position set.</w:t>
+            </w:r>
+            <w:r>
+              <w:rPr>
+                <w:rFonts w:ascii="Times New Roman" w:eastAsia="Times New Roman" w:hAnsi="Times New Roman" w:cs="Times New Roman"/>
+                <w:sz w:val="20"/>
+                <w:szCs w:val="20"/>
+              </w:rPr>
+              <w:t xml:space="preserve"> Confirmation should appear on the serial</w:t>
+            </w:r>
+          </w:p>
+        </w:tc>
+      </w:tr>
+      <w:tr>
+        <w:trPr>
+          <w:trHeight w:val="760"/>
+        </w:trPr>
+        <w:tc>
+          <w:tcPr>
+            <w:tcW w:w="3045" w:type="dxa"/>
+          </w:tcPr>
+          <w:p>
+            <w:pPr>
+              <w:jc w:val="center"/>
+              <w:rPr>
+                <w:b/>
+                <w:color w:val="000000"/>
+              </w:rPr>
+            </w:pPr>
+          </w:p>
+          <w:p>
+            <w:pPr>
+              <w:jc w:val="center"/>
+              <w:rPr>
+                <w:b/>
+                <w:color w:val="000000"/>
+              </w:rPr>
+            </w:pPr>
+            <w:r>
+              <w:rPr>
+                <w:b/>
+                <w:color w:val="000000"/>
+              </w:rPr>
+              <w:t>4</w:t>
+            </w:r>
+          </w:p>
+          <w:p>
+            <w:pPr>
+              <w:jc w:val="center"/>
+              <w:rPr>
+                <w:rFonts w:ascii="Times New Roman" w:eastAsia="Times New Roman" w:hAnsi="Times New Roman" w:cs="Times New Roman"/>
+                <w:b/>
+                <w:sz w:val="20"/>
+                <w:szCs w:val="20"/>
+              </w:rPr>
+            </w:pPr>
+          </w:p>
+        </w:tc>
+        <w:tc>
+          <w:tcPr>
+            <w:tcW w:w="4395" w:type="dxa"/>
+          </w:tcPr>
+          <w:p>
+            <w:pPr>
+              <w:rPr>
+                <w:rFonts w:ascii="Times New Roman" w:eastAsia="Times New Roman" w:hAnsi="Times New Roman" w:cs="Times New Roman"/>
+                <w:sz w:val="20"/>
+                <w:szCs w:val="20"/>
+              </w:rPr>
+            </w:pPr>
+            <w:r>
+              <w:rPr>
+                <w:rFonts w:ascii="Times New Roman" w:eastAsia="Times New Roman" w:hAnsi="Times New Roman" w:cs="Times New Roman"/>
+                <w:sz w:val="20"/>
+                <w:szCs w:val="20"/>
+              </w:rPr>
+              <w:t xml:space="preserve">Set a coordinate that surpass the limits of movement axis </w:t>
+            </w:r>
+            <w:proofErr w:type="gramStart"/>
+            <w:r>
+              <w:rPr>
+                <w:rFonts w:ascii="Times New Roman" w:eastAsia="Times New Roman" w:hAnsi="Times New Roman" w:cs="Times New Roman"/>
+                <w:sz w:val="20"/>
+                <w:szCs w:val="20"/>
+              </w:rPr>
+              <w:t>X,Y</w:t>
+            </w:r>
+            <w:proofErr w:type="gramEnd"/>
+          </w:p>
+        </w:tc>
+        <w:tc>
+          <w:tcPr>
+            <w:tcW w:w="2762" w:type="dxa"/>
+          </w:tcPr>
+          <w:p>
+            <w:pPr>
+              <w:rPr>
+                <w:rFonts w:ascii="Times New Roman" w:eastAsia="Times New Roman" w:hAnsi="Times New Roman" w:cs="Times New Roman"/>
+                <w:sz w:val="20"/>
+                <w:szCs w:val="20"/>
+              </w:rPr>
+            </w:pPr>
+            <w:r>
+              <w:rPr>
+                <w:rFonts w:ascii="Times New Roman" w:eastAsia="Times New Roman" w:hAnsi="Times New Roman" w:cs="Times New Roman"/>
+                <w:sz w:val="20"/>
+                <w:szCs w:val="20"/>
+              </w:rPr>
+              <w:t>Actuator should not move. Instead it notifies that the action cannot be done</w:t>
+            </w:r>
+          </w:p>
+        </w:tc>
+      </w:tr>
+      <w:tr>
+        <w:trPr>
+          <w:trHeight w:val="960"/>
+        </w:trPr>
+        <w:tc>
+          <w:tcPr>
+            <w:tcW w:w="3045" w:type="dxa"/>
+          </w:tcPr>
+          <w:p>
+            <w:pPr>
+              <w:jc w:val="center"/>
+              <w:rPr>
+                <w:b/>
+                <w:color w:val="000000"/>
+              </w:rPr>
+            </w:pPr>
+          </w:p>
+          <w:p>
+            <w:pPr>
+              <w:jc w:val="center"/>
+              <w:rPr>
+                <w:b/>
+                <w:color w:val="000000"/>
+              </w:rPr>
+            </w:pPr>
+          </w:p>
+          <w:p>
+            <w:pPr>
+              <w:rPr>
+                <w:rFonts w:ascii="Times New Roman" w:eastAsia="Times New Roman" w:hAnsi="Times New Roman" w:cs="Times New Roman"/>
+                <w:b/>
+                <w:sz w:val="20"/>
+                <w:szCs w:val="20"/>
+              </w:rPr>
+            </w:pPr>
             <w:bookmarkStart w:id="0" w:name="_GoBack"/>
             <w:bookmarkEnd w:id="0"/>
-            <w:r>
-              <w:rPr>
-                <w:rFonts w:ascii="Times New Roman" w:eastAsia="Times New Roman" w:hAnsi="Times New Roman" w:cs="Times New Roman"/>
-                <w:sz w:val="20"/>
-                <w:szCs w:val="20"/>
-              </w:rPr>
-              <w:t>SPARC</w:t>
-            </w:r>
-          </w:p>
-        </w:tc>
-      </w:tr>
-      <w:tr>
-        <w:trPr>
-          <w:trHeight w:val="300"/>
-        </w:trPr>
-        <w:tc>
-          <w:tcPr>
-            <w:tcW w:w="10202" w:type="dxa"/>
-            <w:gridSpan w:val="3"/>
-          </w:tcPr>
-          <w:p>
-            <w:pPr>
-              <w:jc w:val="center"/>
-              <w:rPr>
-                <w:b/>
-                <w:color w:val="000000"/>
-                <w:sz w:val="24"/>
-                <w:szCs w:val="24"/>
-              </w:rPr>
-            </w:pPr>
-            <w:r>
-              <w:rPr>
-                <w:b/>
-                <w:color w:val="000000"/>
-                <w:sz w:val="24"/>
-                <w:szCs w:val="24"/>
-              </w:rPr>
-              <w:t>Test Case Steps</w:t>
-            </w:r>
-          </w:p>
-        </w:tc>
-      </w:tr>
-      <w:tr>
-        <w:trPr>
-          <w:trHeight w:val="300"/>
-        </w:trPr>
-        <w:tc>
-          <w:tcPr>
-            <w:tcW w:w="3045" w:type="dxa"/>
-          </w:tcPr>
-          <w:p>
-            <w:pPr>
-              <w:jc w:val="center"/>
-              <w:rPr>
-                <w:b/>
-                <w:color w:val="000000"/>
-              </w:rPr>
-            </w:pPr>
-            <w:r>
-              <w:rPr>
-                <w:b/>
-                <w:color w:val="000000"/>
-              </w:rPr>
-              <w:t>Step Number</w:t>
-            </w:r>
-          </w:p>
-        </w:tc>
-        <w:tc>
-          <w:tcPr>
-            <w:tcW w:w="4395" w:type="dxa"/>
-          </w:tcPr>
-          <w:p>
-            <w:pPr>
-              <w:jc w:val="center"/>
-              <w:rPr>
-                <w:b/>
-                <w:color w:val="000000"/>
-              </w:rPr>
-            </w:pPr>
-            <w:r>
-              <w:rPr>
-                <w:b/>
-                <w:color w:val="000000"/>
-              </w:rPr>
-              <w:t>Step description</w:t>
-            </w:r>
-          </w:p>
-        </w:tc>
-        <w:tc>
-          <w:tcPr>
-            <w:tcW w:w="2762" w:type="dxa"/>
-          </w:tcPr>
-          <w:p>
-            <w:pPr>
-              <w:jc w:val="center"/>
-              <w:rPr>
-                <w:b/>
-                <w:color w:val="000000"/>
-              </w:rPr>
-            </w:pPr>
-            <w:r>
-              <w:rPr>
-                <w:b/>
-                <w:color w:val="000000"/>
-              </w:rPr>
-              <w:t>Expected Result</w:t>
-            </w:r>
-          </w:p>
-        </w:tc>
-      </w:tr>
-      <w:tr>
-        <w:trPr>
-          <w:trHeight w:val="620"/>
-        </w:trPr>
-        <w:tc>
-          <w:tcPr>
-            <w:tcW w:w="3045" w:type="dxa"/>
-          </w:tcPr>
-          <w:p>
-            <w:pPr>
-              <w:jc w:val="center"/>
-              <w:rPr>
-                <w:b/>
-                <w:color w:val="000000"/>
-              </w:rPr>
-            </w:pPr>
-          </w:p>
-          <w:p>
-            <w:pPr>
-              <w:jc w:val="center"/>
-              <w:rPr>
-                <w:b/>
-                <w:color w:val="000000"/>
-              </w:rPr>
-            </w:pPr>
-            <w:r>
-              <w:rPr>
-                <w:b/>
-                <w:color w:val="000000"/>
-              </w:rPr>
-              <w:t>1</w:t>
-            </w:r>
-          </w:p>
-          <w:p>
-            <w:pPr>
-              <w:jc w:val="center"/>
-              <w:rPr>
-                <w:b/>
-                <w:color w:val="000000"/>
-              </w:rPr>
-            </w:pPr>
-          </w:p>
-        </w:tc>
-        <w:tc>
-          <w:tcPr>
-            <w:tcW w:w="4395" w:type="dxa"/>
-          </w:tcPr>
-          <w:p>
-            <w:pPr>
-              <w:rPr>
-                <w:rFonts w:ascii="Times New Roman" w:eastAsia="Times New Roman" w:hAnsi="Times New Roman" w:cs="Times New Roman"/>
-                <w:sz w:val="20"/>
-                <w:szCs w:val="20"/>
-              </w:rPr>
-            </w:pPr>
-            <w:r>
-              <w:rPr>
-                <w:rFonts w:ascii="Times New Roman" w:eastAsia="Times New Roman" w:hAnsi="Times New Roman" w:cs="Times New Roman"/>
-                <w:sz w:val="20"/>
-                <w:szCs w:val="20"/>
-              </w:rPr>
-              <w:t>Configure baud rate.</w:t>
-            </w:r>
-          </w:p>
-        </w:tc>
-        <w:tc>
-          <w:tcPr>
-            <w:tcW w:w="2762" w:type="dxa"/>
-          </w:tcPr>
-          <w:p>
-            <w:pPr>
-              <w:rPr>
-                <w:rFonts w:ascii="Times New Roman" w:eastAsia="Times New Roman" w:hAnsi="Times New Roman" w:cs="Times New Roman"/>
-                <w:sz w:val="20"/>
-                <w:szCs w:val="20"/>
-              </w:rPr>
-            </w:pPr>
-            <w:r>
-              <w:rPr>
-                <w:rFonts w:ascii="Times New Roman" w:eastAsia="Times New Roman" w:hAnsi="Times New Roman" w:cs="Times New Roman"/>
-                <w:sz w:val="20"/>
-                <w:szCs w:val="20"/>
-              </w:rPr>
-              <w:t>Baud rate set</w:t>
-            </w:r>
-          </w:p>
-        </w:tc>
-      </w:tr>
-      <w:tr>
-        <w:trPr>
-          <w:trHeight w:val="560"/>
-        </w:trPr>
-        <w:tc>
-          <w:tcPr>
-            <w:tcW w:w="3045" w:type="dxa"/>
-          </w:tcPr>
-          <w:p>
-            <w:pPr>
-              <w:jc w:val="center"/>
-              <w:rPr>
-                <w:b/>
-                <w:color w:val="000000"/>
-              </w:rPr>
-            </w:pPr>
-          </w:p>
-          <w:p>
-            <w:pPr>
-              <w:jc w:val="center"/>
-              <w:rPr>
-                <w:b/>
-                <w:color w:val="000000"/>
-              </w:rPr>
-            </w:pPr>
-            <w:r>
-              <w:rPr>
-                <w:b/>
-                <w:color w:val="000000"/>
-              </w:rPr>
-              <w:t>2</w:t>
-            </w:r>
-          </w:p>
-          <w:p>
-            <w:pPr>
-              <w:jc w:val="center"/>
-              <w:rPr>
-                <w:rFonts w:ascii="Times New Roman" w:eastAsia="Times New Roman" w:hAnsi="Times New Roman" w:cs="Times New Roman"/>
-                <w:b/>
-                <w:sz w:val="20"/>
-                <w:szCs w:val="20"/>
-              </w:rPr>
-            </w:pPr>
-          </w:p>
-        </w:tc>
-        <w:tc>
-          <w:tcPr>
-            <w:tcW w:w="4395" w:type="dxa"/>
-          </w:tcPr>
-          <w:p>
-            <w:pPr>
-              <w:rPr>
-                <w:rFonts w:ascii="Times New Roman" w:eastAsia="Times New Roman" w:hAnsi="Times New Roman" w:cs="Times New Roman"/>
-                <w:sz w:val="20"/>
-                <w:szCs w:val="20"/>
-              </w:rPr>
-            </w:pPr>
-            <w:r>
-              <w:rPr>
-                <w:rFonts w:ascii="Times New Roman" w:eastAsia="Times New Roman" w:hAnsi="Times New Roman" w:cs="Times New Roman"/>
-                <w:sz w:val="20"/>
-                <w:szCs w:val="20"/>
-              </w:rPr>
-              <w:t>Via Serial, set a coordinate to SPARC. Then apply the movement</w:t>
-            </w:r>
-          </w:p>
-        </w:tc>
-        <w:tc>
-          <w:tcPr>
-            <w:tcW w:w="2762" w:type="dxa"/>
-          </w:tcPr>
-          <w:p>
-            <w:pPr>
-              <w:rPr>
-                <w:rFonts w:ascii="Times New Roman" w:eastAsia="Times New Roman" w:hAnsi="Times New Roman" w:cs="Times New Roman"/>
-                <w:sz w:val="20"/>
-                <w:szCs w:val="20"/>
-              </w:rPr>
-            </w:pPr>
-            <w:r>
-              <w:rPr>
-                <w:rFonts w:ascii="Times New Roman" w:eastAsia="Times New Roman" w:hAnsi="Times New Roman" w:cs="Times New Roman"/>
-                <w:sz w:val="20"/>
-                <w:szCs w:val="20"/>
-              </w:rPr>
-              <w:t>Moves the actuator to the position set.</w:t>
-            </w:r>
-          </w:p>
-        </w:tc>
-      </w:tr>
-      <w:tr>
-        <w:trPr>
-          <w:trHeight w:val="820"/>
-        </w:trPr>
-        <w:tc>
-          <w:tcPr>
-            <w:tcW w:w="3045" w:type="dxa"/>
-          </w:tcPr>
-          <w:p>
-            <w:pPr>
-              <w:jc w:val="center"/>
-              <w:rPr>
-                <w:b/>
-                <w:color w:val="000000"/>
-              </w:rPr>
-            </w:pPr>
-          </w:p>
-          <w:p>
-            <w:pPr>
-              <w:jc w:val="center"/>
-              <w:rPr>
-                <w:b/>
-                <w:color w:val="000000"/>
-              </w:rPr>
-            </w:pPr>
-          </w:p>
-          <w:p>
-            <w:pPr>
-              <w:jc w:val="center"/>
-              <w:rPr>
-                <w:rFonts w:ascii="Times New Roman" w:eastAsia="Times New Roman" w:hAnsi="Times New Roman" w:cs="Times New Roman"/>
-                <w:b/>
-                <w:sz w:val="20"/>
-                <w:szCs w:val="20"/>
-              </w:rPr>
-            </w:pPr>
-            <w:r>
-              <w:rPr>
-                <w:rFonts w:ascii="Times New Roman" w:eastAsia="Times New Roman" w:hAnsi="Times New Roman" w:cs="Times New Roman"/>
-                <w:b/>
-                <w:sz w:val="20"/>
-                <w:szCs w:val="20"/>
-              </w:rPr>
-              <w:t>3</w:t>
-            </w:r>
-          </w:p>
-        </w:tc>
-        <w:tc>
-          <w:tcPr>
-            <w:tcW w:w="4395" w:type="dxa"/>
-          </w:tcPr>
-          <w:p>
-            <w:pPr>
-              <w:rPr>
-                <w:rFonts w:ascii="Times New Roman" w:eastAsia="Times New Roman" w:hAnsi="Times New Roman" w:cs="Times New Roman"/>
-                <w:sz w:val="20"/>
-                <w:szCs w:val="20"/>
-              </w:rPr>
-            </w:pPr>
-            <w:r>
-              <w:rPr>
-                <w:rFonts w:ascii="Times New Roman" w:eastAsia="Times New Roman" w:hAnsi="Times New Roman" w:cs="Times New Roman"/>
-                <w:sz w:val="20"/>
-                <w:szCs w:val="20"/>
-              </w:rPr>
-              <w:t>Set to default position</w:t>
-            </w:r>
-          </w:p>
-        </w:tc>
-        <w:tc>
-          <w:tcPr>
-            <w:tcW w:w="2762" w:type="dxa"/>
-          </w:tcPr>
-          <w:p>
-            <w:pPr>
-              <w:rPr>
-                <w:rFonts w:ascii="Times New Roman" w:eastAsia="Times New Roman" w:hAnsi="Times New Roman" w:cs="Times New Roman"/>
-                <w:sz w:val="20"/>
-                <w:szCs w:val="20"/>
-              </w:rPr>
-            </w:pPr>
-            <w:r>
-              <w:rPr>
-                <w:rFonts w:ascii="Times New Roman" w:eastAsia="Times New Roman" w:hAnsi="Times New Roman" w:cs="Times New Roman"/>
-                <w:sz w:val="20"/>
-                <w:szCs w:val="20"/>
-              </w:rPr>
-              <w:t>Actuator moves to default position</w:t>
-            </w:r>
-          </w:p>
-        </w:tc>
-      </w:tr>
-      <w:tr>
-        <w:trPr>
-          <w:trHeight w:val="760"/>
-        </w:trPr>
-        <w:tc>
-          <w:tcPr>
-            <w:tcW w:w="3045" w:type="dxa"/>
-          </w:tcPr>
-          <w:p>
-            <w:pPr>
-              <w:jc w:val="center"/>
-              <w:rPr>
-                <w:b/>
-                <w:color w:val="000000"/>
-              </w:rPr>
-            </w:pPr>
-          </w:p>
-          <w:p>
-            <w:pPr>
-              <w:jc w:val="center"/>
-              <w:rPr>
-                <w:b/>
-                <w:color w:val="000000"/>
-              </w:rPr>
-            </w:pPr>
-          </w:p>
-          <w:p>
-            <w:pPr>
-              <w:jc w:val="center"/>
-              <w:rPr>
-                <w:rFonts w:ascii="Times New Roman" w:eastAsia="Times New Roman" w:hAnsi="Times New Roman" w:cs="Times New Roman"/>
-                <w:b/>
-                <w:sz w:val="20"/>
-                <w:szCs w:val="20"/>
-              </w:rPr>
-            </w:pPr>
-          </w:p>
-        </w:tc>
-        <w:tc>
-          <w:tcPr>
-            <w:tcW w:w="4395" w:type="dxa"/>
-          </w:tcPr>
-          <w:p>
-            <w:pPr>
-              <w:rPr>
-                <w:rFonts w:ascii="Times New Roman" w:eastAsia="Times New Roman" w:hAnsi="Times New Roman" w:cs="Times New Roman"/>
-                <w:sz w:val="20"/>
-                <w:szCs w:val="20"/>
-              </w:rPr>
-            </w:pPr>
-          </w:p>
-        </w:tc>
-        <w:tc>
-          <w:tcPr>
-            <w:tcW w:w="2762" w:type="dxa"/>
-          </w:tcPr>
-          <w:p>
-            <w:pPr>
-              <w:rPr>
-                <w:rFonts w:ascii="Times New Roman" w:eastAsia="Times New Roman" w:hAnsi="Times New Roman" w:cs="Times New Roman"/>
-                <w:sz w:val="20"/>
-                <w:szCs w:val="20"/>
-              </w:rPr>
-            </w:pPr>
-          </w:p>
-        </w:tc>
-      </w:tr>
-      <w:tr>
-        <w:trPr>
-          <w:trHeight w:val="960"/>
-        </w:trPr>
-        <w:tc>
-          <w:tcPr>
-            <w:tcW w:w="3045" w:type="dxa"/>
-          </w:tcPr>
-          <w:p>
-            <w:pPr>
-              <w:jc w:val="center"/>
-              <w:rPr>
-                <w:b/>
-                <w:color w:val="000000"/>
-              </w:rPr>
-            </w:pPr>
-          </w:p>
-          <w:p>
-            <w:pPr>
-              <w:jc w:val="center"/>
-              <w:rPr>
-                <w:b/>
-                <w:color w:val="000000"/>
-              </w:rPr>
-            </w:pPr>
-          </w:p>
-          <w:p>
-            <w:pPr>
-              <w:jc w:val="center"/>
-              <w:rPr>
-                <w:rFonts w:ascii="Times New Roman" w:eastAsia="Times New Roman" w:hAnsi="Times New Roman" w:cs="Times New Roman"/>
-                <w:b/>
-                <w:sz w:val="20"/>
-                <w:szCs w:val="20"/>
-              </w:rPr>
-            </w:pPr>
           </w:p>
         </w:tc>
         <w:tc>

</xml_diff>

<commit_message>
Default position Servo test case added
</commit_message>
<xml_diff>
--- a/Entregables 2da semana/Test Cases SPARC.docx
+++ b/Entregables 2da semana/Test Cases SPARC.docx
@@ -4,7 +4,7 @@
   <w:body>
     <w:p>
       <w:pPr>
-        <w:pStyle w:val="Sinespaciado"/>
+        <w:pStyle w:val="NoSpacing"/>
       </w:pPr>
     </w:p>
     <w:tbl>
@@ -389,7 +389,13 @@
               <w:rPr>
                 <w:rFonts w:ascii="Arial" w:eastAsia="Arial" w:hAnsi="Arial" w:cs="Arial"/>
               </w:rPr>
-              <w:t>Position of actuator/touch pen</w:t>
+              <w:t>Precision</w:t>
+            </w:r>
+            <w:r>
+              <w:rPr>
+                <w:rFonts w:ascii="Arial" w:eastAsia="Arial" w:hAnsi="Arial" w:cs="Arial"/>
+              </w:rPr>
+              <w:t xml:space="preserve"> of actuator/touch pen</w:t>
             </w:r>
           </w:p>
         </w:tc>
@@ -1074,7 +1080,21 @@
               <w:rPr>
                 <w:rFonts w:ascii="Arial" w:eastAsia="Arial" w:hAnsi="Arial" w:cs="Arial"/>
               </w:rPr>
-              <w:t>Actuator should move to a new position, apply a press and then get back to default position. In default position should apply a press and it has to be the same square grid than the 6th step square grid.</w:t>
+              <w:t xml:space="preserve">Actuator should move to a new position, apply a press and then get back to default position. In default position should apply a press and it </w:t>
+            </w:r>
+            <w:proofErr w:type="gramStart"/>
+            <w:r>
+              <w:rPr>
+                <w:rFonts w:ascii="Arial" w:eastAsia="Arial" w:hAnsi="Arial" w:cs="Arial"/>
+              </w:rPr>
+              <w:t>has to</w:t>
+            </w:r>
+            <w:proofErr w:type="gramEnd"/>
+            <w:r>
+              <w:rPr>
+                <w:rFonts w:ascii="Arial" w:eastAsia="Arial" w:hAnsi="Arial" w:cs="Arial"/>
+              </w:rPr>
+              <w:t xml:space="preserve"> be the same square grid than the 6th step square grid.</w:t>
             </w:r>
           </w:p>
         </w:tc>
@@ -3062,7 +3082,15 @@
               <w:rPr>
                 <w:rFonts w:ascii="Arial" w:eastAsia="Arial" w:hAnsi="Arial" w:cs="Arial"/>
               </w:rPr>
-              <w:t>Set to default position</w:t>
+              <w:t>Set t</w:t>
+            </w:r>
+            <w:bookmarkStart w:id="0" w:name="_GoBack"/>
+            <w:bookmarkEnd w:id="0"/>
+            <w:r>
+              <w:rPr>
+                <w:rFonts w:ascii="Arial" w:eastAsia="Arial" w:hAnsi="Arial" w:cs="Arial"/>
+              </w:rPr>
+              <w:t>o default position</w:t>
             </w:r>
           </w:p>
         </w:tc>
@@ -3386,13 +3414,7 @@
               <w:rPr>
                 <w:rFonts w:ascii="Arial" w:eastAsia="Arial" w:hAnsi="Arial" w:cs="Arial"/>
               </w:rPr>
-              <w:t>onfirmation should appear on the serial</w:t>
-            </w:r>
-            <w:r>
-              <w:rPr>
-                <w:rFonts w:ascii="Arial" w:eastAsia="Arial" w:hAnsi="Arial" w:cs="Arial"/>
-              </w:rPr>
-              <w:t xml:space="preserve"> </w:t>
+              <w:t xml:space="preserve">onfirmation should appear on the serial </w:t>
             </w:r>
             <w:r>
               <w:rPr>
@@ -3414,8 +3436,6 @@
               </w:rPr>
               <w:t>.</w:t>
             </w:r>
-            <w:bookmarkStart w:id="0" w:name="_GoBack"/>
-            <w:bookmarkEnd w:id="0"/>
           </w:p>
         </w:tc>
       </w:tr>
@@ -4082,8 +4102,16 @@
               <w:rPr>
                 <w:rFonts w:ascii="Arial" w:eastAsia="Arial" w:hAnsi="Arial" w:cs="Arial"/>
               </w:rPr>
-              <w:t>Set a coordinate that surpass the limits of movement axis X,Y</w:t>
-            </w:r>
+              <w:t xml:space="preserve">Set a coordinate that surpass the limits of movement axis </w:t>
+            </w:r>
+            <w:proofErr w:type="gramStart"/>
+            <w:r>
+              <w:rPr>
+                <w:rFonts w:ascii="Arial" w:eastAsia="Arial" w:hAnsi="Arial" w:cs="Arial"/>
+              </w:rPr>
+              <w:t>X,Y</w:t>
+            </w:r>
+            <w:proofErr w:type="gramEnd"/>
           </w:p>
         </w:tc>
         <w:tc>
@@ -4150,6 +4178,1730 @@
             <w:pPr>
               <w:rPr>
                 <w:rFonts w:ascii="Times New Roman" w:eastAsia="Times New Roman" w:hAnsi="Times New Roman" w:cs="Times New Roman"/>
+                <w:sz w:val="20"/>
+                <w:szCs w:val="20"/>
+              </w:rPr>
+            </w:pPr>
+          </w:p>
+        </w:tc>
+        <w:tc>
+          <w:tcPr>
+            <w:tcW w:w="2762" w:type="dxa"/>
+          </w:tcPr>
+          <w:p>
+            <w:pPr>
+              <w:rPr>
+                <w:rFonts w:ascii="Times New Roman" w:eastAsia="Times New Roman" w:hAnsi="Times New Roman" w:cs="Times New Roman"/>
+                <w:sz w:val="20"/>
+                <w:szCs w:val="20"/>
+              </w:rPr>
+            </w:pPr>
+          </w:p>
+        </w:tc>
+      </w:tr>
+    </w:tbl>
+    <w:p>
+      <w:pPr>
+        <w:pBdr>
+          <w:top w:val="nil"/>
+          <w:left w:val="nil"/>
+          <w:bottom w:val="nil"/>
+          <w:right w:val="nil"/>
+          <w:between w:val="nil"/>
+        </w:pBdr>
+        <w:spacing w:after="0" w:line="240" w:lineRule="auto"/>
+        <w:rPr>
+          <w:rFonts w:ascii="Arial" w:eastAsia="Arial" w:hAnsi="Arial" w:cs="Arial"/>
+          <w:color w:val="000000"/>
+          <w:sz w:val="36"/>
+          <w:szCs w:val="36"/>
+        </w:rPr>
+      </w:pPr>
+    </w:p>
+    <w:p>
+      <w:pPr>
+        <w:pBdr>
+          <w:top w:val="nil"/>
+          <w:left w:val="nil"/>
+          <w:bottom w:val="nil"/>
+          <w:right w:val="nil"/>
+          <w:between w:val="nil"/>
+        </w:pBdr>
+        <w:spacing w:after="0" w:line="240" w:lineRule="auto"/>
+        <w:rPr>
+          <w:rFonts w:ascii="Arial" w:eastAsia="Arial" w:hAnsi="Arial" w:cs="Arial"/>
+          <w:color w:val="000000"/>
+          <w:sz w:val="36"/>
+          <w:szCs w:val="36"/>
+        </w:rPr>
+      </w:pPr>
+    </w:p>
+    <w:p>
+      <w:pPr>
+        <w:rPr>
+          <w:rFonts w:ascii="Arial" w:eastAsia="Arial" w:hAnsi="Arial" w:cs="Arial"/>
+          <w:color w:val="000000"/>
+          <w:sz w:val="36"/>
+          <w:szCs w:val="36"/>
+        </w:rPr>
+      </w:pPr>
+      <w:r>
+        <w:rPr>
+          <w:rFonts w:ascii="Arial" w:eastAsia="Arial" w:hAnsi="Arial" w:cs="Arial"/>
+          <w:color w:val="000000"/>
+          <w:sz w:val="36"/>
+          <w:szCs w:val="36"/>
+        </w:rPr>
+        <w:br w:type="page"/>
+      </w:r>
+    </w:p>
+    <w:tbl>
+      <w:tblPr>
+        <w:tblStyle w:val="a"/>
+        <w:tblW w:w="10202" w:type="dxa"/>
+        <w:tblBorders>
+          <w:top w:val="single" w:sz="4" w:space="0" w:color="000000"/>
+          <w:left w:val="single" w:sz="4" w:space="0" w:color="000000"/>
+          <w:bottom w:val="single" w:sz="4" w:space="0" w:color="000000"/>
+          <w:right w:val="single" w:sz="4" w:space="0" w:color="000000"/>
+          <w:insideH w:val="single" w:sz="4" w:space="0" w:color="000000"/>
+          <w:insideV w:val="single" w:sz="4" w:space="0" w:color="000000"/>
+        </w:tblBorders>
+        <w:tblLayout w:type="fixed"/>
+        <w:tblLook w:val="0400" w:firstRow="0" w:lastRow="0" w:firstColumn="0" w:lastColumn="0" w:noHBand="0" w:noVBand="1"/>
+      </w:tblPr>
+      <w:tblGrid>
+        <w:gridCol w:w="3045"/>
+        <w:gridCol w:w="4395"/>
+        <w:gridCol w:w="2762"/>
+      </w:tblGrid>
+      <w:tr>
+        <w:trPr>
+          <w:trHeight w:val="300"/>
+        </w:trPr>
+        <w:tc>
+          <w:tcPr>
+            <w:tcW w:w="3045" w:type="dxa"/>
+          </w:tcPr>
+          <w:p>
+            <w:pPr>
+              <w:jc w:val="center"/>
+              <w:rPr>
+                <w:b/>
+                <w:color w:val="000000"/>
+              </w:rPr>
+            </w:pPr>
+            <w:r>
+              <w:rPr>
+                <w:b/>
+                <w:color w:val="000000"/>
+              </w:rPr>
+              <w:lastRenderedPageBreak/>
+              <w:t>User Story / Requirement ID</w:t>
+            </w:r>
+          </w:p>
+        </w:tc>
+        <w:tc>
+          <w:tcPr>
+            <w:tcW w:w="7157" w:type="dxa"/>
+            <w:gridSpan w:val="2"/>
+          </w:tcPr>
+          <w:p>
+            <w:pPr>
+              <w:jc w:val="center"/>
+              <w:rPr>
+                <w:b/>
+                <w:color w:val="000000"/>
+                <w:sz w:val="24"/>
+                <w:szCs w:val="24"/>
+              </w:rPr>
+            </w:pPr>
+            <w:r>
+              <w:rPr>
+                <w:b/>
+                <w:color w:val="000000"/>
+                <w:sz w:val="24"/>
+                <w:szCs w:val="24"/>
+              </w:rPr>
+              <w:t>User Story/Requirement Under Test</w:t>
+            </w:r>
+          </w:p>
+        </w:tc>
+      </w:tr>
+      <w:tr>
+        <w:trPr>
+          <w:trHeight w:val="300"/>
+        </w:trPr>
+        <w:tc>
+          <w:tcPr>
+            <w:tcW w:w="3045" w:type="dxa"/>
+          </w:tcPr>
+          <w:p>
+            <w:pPr>
+              <w:rPr>
+                <w:rFonts w:ascii="Times New Roman" w:eastAsia="Times New Roman" w:hAnsi="Times New Roman" w:cs="Times New Roman"/>
+                <w:sz w:val="20"/>
+                <w:szCs w:val="20"/>
+              </w:rPr>
+            </w:pPr>
+            <w:r>
+              <w:rPr>
+                <w:rFonts w:ascii="Arial" w:eastAsia="Arial" w:hAnsi="Arial" w:cs="Arial"/>
+              </w:rPr>
+              <w:t>CLI_SLI</w:t>
+            </w:r>
+          </w:p>
+        </w:tc>
+        <w:tc>
+          <w:tcPr>
+            <w:tcW w:w="7157" w:type="dxa"/>
+            <w:gridSpan w:val="2"/>
+            <w:vMerge w:val="restart"/>
+          </w:tcPr>
+          <w:p>
+            <w:pPr>
+              <w:rPr>
+                <w:rFonts w:ascii="Times New Roman" w:eastAsia="Times New Roman" w:hAnsi="Times New Roman" w:cs="Times New Roman"/>
+                <w:sz w:val="20"/>
+                <w:szCs w:val="20"/>
+              </w:rPr>
+            </w:pPr>
+            <w:r>
+              <w:rPr>
+                <w:rFonts w:ascii="Times New Roman" w:eastAsia="Times New Roman" w:hAnsi="Times New Roman" w:cs="Times New Roman"/>
+                <w:sz w:val="20"/>
+                <w:szCs w:val="20"/>
+              </w:rPr>
+              <w:t xml:space="preserve">Actuator </w:t>
+            </w:r>
+            <w:r>
+              <w:rPr>
+                <w:rFonts w:ascii="Times New Roman" w:eastAsia="Times New Roman" w:hAnsi="Times New Roman" w:cs="Times New Roman"/>
+                <w:sz w:val="20"/>
+                <w:szCs w:val="20"/>
+              </w:rPr>
+              <w:t>movement</w:t>
+            </w:r>
+            <w:r>
+              <w:rPr>
+                <w:rFonts w:ascii="Times New Roman" w:eastAsia="Times New Roman" w:hAnsi="Times New Roman" w:cs="Times New Roman"/>
+                <w:sz w:val="20"/>
+                <w:szCs w:val="20"/>
+              </w:rPr>
+              <w:t xml:space="preserve"> can be chosen to be a press movement.</w:t>
+            </w:r>
+          </w:p>
+        </w:tc>
+      </w:tr>
+      <w:tr>
+        <w:trPr>
+          <w:trHeight w:val="300"/>
+        </w:trPr>
+        <w:tc>
+          <w:tcPr>
+            <w:tcW w:w="3045" w:type="dxa"/>
+          </w:tcPr>
+          <w:p>
+            <w:pPr>
+              <w:jc w:val="center"/>
+              <w:rPr>
+                <w:b/>
+                <w:i/>
+                <w:color w:val="000000"/>
+              </w:rPr>
+            </w:pPr>
+            <w:r>
+              <w:rPr>
+                <w:b/>
+                <w:i/>
+                <w:color w:val="000000"/>
+              </w:rPr>
+              <w:t>Is it valid?</w:t>
+            </w:r>
+          </w:p>
+        </w:tc>
+        <w:tc>
+          <w:tcPr>
+            <w:tcW w:w="7157" w:type="dxa"/>
+            <w:gridSpan w:val="2"/>
+            <w:vMerge/>
+          </w:tcPr>
+          <w:p>
+            <w:pPr>
+              <w:widowControl w:val="0"/>
+              <w:pBdr>
+                <w:top w:val="nil"/>
+                <w:left w:val="nil"/>
+                <w:bottom w:val="nil"/>
+                <w:right w:val="nil"/>
+                <w:between w:val="nil"/>
+              </w:pBdr>
+              <w:spacing w:line="276" w:lineRule="auto"/>
+              <w:rPr>
+                <w:b/>
+                <w:i/>
+                <w:color w:val="000000"/>
+              </w:rPr>
+            </w:pPr>
+          </w:p>
+        </w:tc>
+      </w:tr>
+      <w:tr>
+        <w:trPr>
+          <w:trHeight w:val="300"/>
+        </w:trPr>
+        <w:tc>
+          <w:tcPr>
+            <w:tcW w:w="3045" w:type="dxa"/>
+          </w:tcPr>
+          <w:p>
+            <w:pPr>
+              <w:tabs>
+                <w:tab w:val="left" w:pos="732"/>
+              </w:tabs>
+              <w:rPr>
+                <w:rFonts w:ascii="Times New Roman" w:eastAsia="Times New Roman" w:hAnsi="Times New Roman" w:cs="Times New Roman"/>
+                <w:sz w:val="20"/>
+                <w:szCs w:val="20"/>
+              </w:rPr>
+            </w:pPr>
+            <w:r>
+              <w:rPr>
+                <w:rFonts w:ascii="Arial" w:eastAsia="Arial" w:hAnsi="Arial" w:cs="Arial"/>
+              </w:rPr>
+              <w:t>Yes</w:t>
+            </w:r>
+          </w:p>
+        </w:tc>
+        <w:tc>
+          <w:tcPr>
+            <w:tcW w:w="7157" w:type="dxa"/>
+            <w:gridSpan w:val="2"/>
+            <w:vMerge/>
+          </w:tcPr>
+          <w:p>
+            <w:pPr>
+              <w:widowControl w:val="0"/>
+              <w:pBdr>
+                <w:top w:val="nil"/>
+                <w:left w:val="nil"/>
+                <w:bottom w:val="nil"/>
+                <w:right w:val="nil"/>
+                <w:between w:val="nil"/>
+              </w:pBdr>
+              <w:spacing w:line="276" w:lineRule="auto"/>
+              <w:rPr>
+                <w:rFonts w:ascii="Times New Roman" w:eastAsia="Times New Roman" w:hAnsi="Times New Roman" w:cs="Times New Roman"/>
+                <w:sz w:val="20"/>
+                <w:szCs w:val="20"/>
+              </w:rPr>
+            </w:pPr>
+          </w:p>
+        </w:tc>
+      </w:tr>
+      <w:tr>
+        <w:trPr>
+          <w:trHeight w:val="300"/>
+        </w:trPr>
+        <w:tc>
+          <w:tcPr>
+            <w:tcW w:w="10202" w:type="dxa"/>
+            <w:gridSpan w:val="3"/>
+          </w:tcPr>
+          <w:p>
+            <w:pPr>
+              <w:jc w:val="center"/>
+              <w:rPr>
+                <w:b/>
+                <w:i/>
+                <w:color w:val="000000"/>
+              </w:rPr>
+            </w:pPr>
+            <w:r>
+              <w:rPr>
+                <w:b/>
+                <w:i/>
+                <w:color w:val="000000"/>
+              </w:rPr>
+              <w:t>If not valid, what is the new/Extra information from Marketing/Product Owner?</w:t>
+            </w:r>
+          </w:p>
+        </w:tc>
+      </w:tr>
+      <w:tr>
+        <w:trPr>
+          <w:trHeight w:val="600"/>
+        </w:trPr>
+        <w:tc>
+          <w:tcPr>
+            <w:tcW w:w="10202" w:type="dxa"/>
+            <w:gridSpan w:val="3"/>
+          </w:tcPr>
+          <w:p>
+            <w:pPr>
+              <w:rPr>
+                <w:rFonts w:ascii="Times New Roman" w:eastAsia="Times New Roman" w:hAnsi="Times New Roman" w:cs="Times New Roman"/>
+                <w:sz w:val="20"/>
+                <w:szCs w:val="20"/>
+              </w:rPr>
+            </w:pPr>
+            <w:r>
+              <w:rPr>
+                <w:rFonts w:ascii="Times New Roman" w:eastAsia="Times New Roman" w:hAnsi="Times New Roman" w:cs="Times New Roman"/>
+                <w:sz w:val="20"/>
+                <w:szCs w:val="20"/>
+              </w:rPr>
+              <w:t xml:space="preserve"> </w:t>
+            </w:r>
+          </w:p>
+        </w:tc>
+      </w:tr>
+      <w:tr>
+        <w:trPr>
+          <w:trHeight w:val="300"/>
+        </w:trPr>
+        <w:tc>
+          <w:tcPr>
+            <w:tcW w:w="3045" w:type="dxa"/>
+          </w:tcPr>
+          <w:p>
+            <w:pPr>
+              <w:jc w:val="center"/>
+              <w:rPr>
+                <w:b/>
+                <w:color w:val="000000"/>
+              </w:rPr>
+            </w:pPr>
+            <w:r>
+              <w:rPr>
+                <w:b/>
+                <w:color w:val="000000"/>
+              </w:rPr>
+              <w:t>Test Case ID</w:t>
+            </w:r>
+          </w:p>
+        </w:tc>
+        <w:tc>
+          <w:tcPr>
+            <w:tcW w:w="7157" w:type="dxa"/>
+            <w:gridSpan w:val="2"/>
+          </w:tcPr>
+          <w:p>
+            <w:pPr>
+              <w:jc w:val="center"/>
+              <w:rPr>
+                <w:b/>
+                <w:color w:val="000000"/>
+              </w:rPr>
+            </w:pPr>
+            <w:r>
+              <w:rPr>
+                <w:b/>
+                <w:color w:val="000000"/>
+              </w:rPr>
+              <w:t>Test Case Name</w:t>
+            </w:r>
+          </w:p>
+        </w:tc>
+      </w:tr>
+      <w:tr>
+        <w:trPr>
+          <w:trHeight w:val="600"/>
+        </w:trPr>
+        <w:tc>
+          <w:tcPr>
+            <w:tcW w:w="3045" w:type="dxa"/>
+          </w:tcPr>
+          <w:p>
+            <w:pPr>
+              <w:rPr>
+                <w:rFonts w:ascii="Times New Roman" w:eastAsia="Times New Roman" w:hAnsi="Times New Roman" w:cs="Times New Roman"/>
+                <w:sz w:val="20"/>
+                <w:szCs w:val="20"/>
+              </w:rPr>
+            </w:pPr>
+            <w:r>
+              <w:rPr>
+                <w:rFonts w:ascii="Arial" w:eastAsia="Arial" w:hAnsi="Arial" w:cs="Arial"/>
+              </w:rPr>
+              <w:t>CLI_SLI_0</w:t>
+            </w:r>
+          </w:p>
+        </w:tc>
+        <w:tc>
+          <w:tcPr>
+            <w:tcW w:w="7157" w:type="dxa"/>
+            <w:gridSpan w:val="2"/>
+          </w:tcPr>
+          <w:p>
+            <w:pPr>
+              <w:rPr>
+                <w:rFonts w:ascii="Times New Roman" w:eastAsia="Times New Roman" w:hAnsi="Times New Roman" w:cs="Times New Roman"/>
+                <w:sz w:val="20"/>
+                <w:szCs w:val="20"/>
+              </w:rPr>
+            </w:pPr>
+            <w:r>
+              <w:rPr>
+                <w:rFonts w:ascii="Arial" w:eastAsia="Arial" w:hAnsi="Arial" w:cs="Arial"/>
+              </w:rPr>
+              <w:t>Click by the pen</w:t>
+            </w:r>
+          </w:p>
+        </w:tc>
+      </w:tr>
+      <w:tr>
+        <w:trPr>
+          <w:trHeight w:val="300"/>
+        </w:trPr>
+        <w:tc>
+          <w:tcPr>
+            <w:tcW w:w="10202" w:type="dxa"/>
+            <w:gridSpan w:val="3"/>
+          </w:tcPr>
+          <w:p>
+            <w:pPr>
+              <w:jc w:val="center"/>
+              <w:rPr>
+                <w:b/>
+                <w:color w:val="000000"/>
+                <w:sz w:val="24"/>
+                <w:szCs w:val="24"/>
+              </w:rPr>
+            </w:pPr>
+            <w:r>
+              <w:rPr>
+                <w:b/>
+                <w:color w:val="000000"/>
+                <w:sz w:val="24"/>
+                <w:szCs w:val="24"/>
+              </w:rPr>
+              <w:t>Test Case Steps</w:t>
+            </w:r>
+          </w:p>
+        </w:tc>
+      </w:tr>
+      <w:tr>
+        <w:trPr>
+          <w:trHeight w:val="300"/>
+        </w:trPr>
+        <w:tc>
+          <w:tcPr>
+            <w:tcW w:w="3045" w:type="dxa"/>
+          </w:tcPr>
+          <w:p>
+            <w:pPr>
+              <w:jc w:val="center"/>
+              <w:rPr>
+                <w:b/>
+                <w:color w:val="000000"/>
+              </w:rPr>
+            </w:pPr>
+            <w:r>
+              <w:rPr>
+                <w:b/>
+                <w:color w:val="000000"/>
+              </w:rPr>
+              <w:t>Step Number</w:t>
+            </w:r>
+          </w:p>
+        </w:tc>
+        <w:tc>
+          <w:tcPr>
+            <w:tcW w:w="4395" w:type="dxa"/>
+          </w:tcPr>
+          <w:p>
+            <w:pPr>
+              <w:jc w:val="center"/>
+              <w:rPr>
+                <w:b/>
+                <w:color w:val="000000"/>
+              </w:rPr>
+            </w:pPr>
+            <w:r>
+              <w:rPr>
+                <w:b/>
+                <w:color w:val="000000"/>
+              </w:rPr>
+              <w:t>Step description</w:t>
+            </w:r>
+          </w:p>
+        </w:tc>
+        <w:tc>
+          <w:tcPr>
+            <w:tcW w:w="2762" w:type="dxa"/>
+          </w:tcPr>
+          <w:p>
+            <w:pPr>
+              <w:jc w:val="center"/>
+              <w:rPr>
+                <w:b/>
+                <w:color w:val="000000"/>
+              </w:rPr>
+            </w:pPr>
+            <w:r>
+              <w:rPr>
+                <w:b/>
+                <w:color w:val="000000"/>
+              </w:rPr>
+              <w:t>Expected Result</w:t>
+            </w:r>
+          </w:p>
+        </w:tc>
+      </w:tr>
+      <w:tr>
+        <w:trPr>
+          <w:trHeight w:val="620"/>
+        </w:trPr>
+        <w:tc>
+          <w:tcPr>
+            <w:tcW w:w="3045" w:type="dxa"/>
+          </w:tcPr>
+          <w:p>
+            <w:pPr>
+              <w:jc w:val="center"/>
+              <w:rPr>
+                <w:b/>
+                <w:color w:val="000000"/>
+              </w:rPr>
+            </w:pPr>
+          </w:p>
+          <w:p>
+            <w:pPr>
+              <w:jc w:val="center"/>
+              <w:rPr>
+                <w:b/>
+                <w:color w:val="000000"/>
+              </w:rPr>
+            </w:pPr>
+            <w:r>
+              <w:rPr>
+                <w:b/>
+                <w:color w:val="000000"/>
+              </w:rPr>
+              <w:t>1</w:t>
+            </w:r>
+          </w:p>
+          <w:p>
+            <w:pPr>
+              <w:jc w:val="center"/>
+              <w:rPr>
+                <w:b/>
+                <w:color w:val="000000"/>
+              </w:rPr>
+            </w:pPr>
+          </w:p>
+        </w:tc>
+        <w:tc>
+          <w:tcPr>
+            <w:tcW w:w="4395" w:type="dxa"/>
+          </w:tcPr>
+          <w:p>
+            <w:pPr>
+              <w:rPr>
+                <w:rFonts w:ascii="Arial" w:eastAsia="Arial" w:hAnsi="Arial" w:cs="Arial"/>
+              </w:rPr>
+            </w:pPr>
+            <w:r>
+              <w:rPr>
+                <w:rFonts w:ascii="Arial" w:eastAsia="Arial" w:hAnsi="Arial" w:cs="Arial"/>
+              </w:rPr>
+              <w:t>Set a coordinate and apply a push movement</w:t>
+            </w:r>
+          </w:p>
+        </w:tc>
+        <w:tc>
+          <w:tcPr>
+            <w:tcW w:w="2762" w:type="dxa"/>
+          </w:tcPr>
+          <w:p>
+            <w:pPr>
+              <w:rPr>
+                <w:rFonts w:ascii="Arial" w:eastAsia="Arial" w:hAnsi="Arial" w:cs="Arial"/>
+              </w:rPr>
+            </w:pPr>
+            <w:r>
+              <w:rPr>
+                <w:rFonts w:ascii="Arial" w:eastAsia="Arial" w:hAnsi="Arial" w:cs="Arial"/>
+              </w:rPr>
+              <w:t>SPARC should move the actuator by step motors. Motors should position the actuator above the desire coordinate</w:t>
+            </w:r>
+            <w:r>
+              <w:rPr>
+                <w:rFonts w:ascii="Arial" w:eastAsia="Arial" w:hAnsi="Arial" w:cs="Arial"/>
+              </w:rPr>
+              <w:t>. Afterwards, actuator should move the pen down then lift it up.</w:t>
+            </w:r>
+          </w:p>
+        </w:tc>
+      </w:tr>
+      <w:tr>
+        <w:trPr>
+          <w:trHeight w:val="560"/>
+        </w:trPr>
+        <w:tc>
+          <w:tcPr>
+            <w:tcW w:w="3045" w:type="dxa"/>
+          </w:tcPr>
+          <w:p>
+            <w:pPr>
+              <w:jc w:val="center"/>
+              <w:rPr>
+                <w:b/>
+                <w:color w:val="000000"/>
+              </w:rPr>
+            </w:pPr>
+          </w:p>
+          <w:p>
+            <w:pPr>
+              <w:jc w:val="center"/>
+              <w:rPr>
+                <w:b/>
+                <w:color w:val="000000"/>
+              </w:rPr>
+            </w:pPr>
+            <w:r>
+              <w:rPr>
+                <w:b/>
+                <w:color w:val="000000"/>
+              </w:rPr>
+              <w:t>2</w:t>
+            </w:r>
+          </w:p>
+          <w:p>
+            <w:pPr>
+              <w:jc w:val="center"/>
+              <w:rPr>
+                <w:rFonts w:ascii="Times New Roman" w:eastAsia="Times New Roman" w:hAnsi="Times New Roman" w:cs="Times New Roman"/>
+                <w:b/>
+                <w:sz w:val="20"/>
+                <w:szCs w:val="20"/>
+              </w:rPr>
+            </w:pPr>
+          </w:p>
+        </w:tc>
+        <w:tc>
+          <w:tcPr>
+            <w:tcW w:w="4395" w:type="dxa"/>
+          </w:tcPr>
+          <w:p>
+            <w:pPr>
+              <w:rPr>
+                <w:rFonts w:ascii="Arial" w:eastAsia="Arial" w:hAnsi="Arial" w:cs="Arial"/>
+              </w:rPr>
+            </w:pPr>
+            <w:r>
+              <w:rPr>
+                <w:rFonts w:ascii="Arial" w:eastAsia="Arial" w:hAnsi="Arial" w:cs="Arial"/>
+              </w:rPr>
+              <w:t>Re apply a push movement from the same coordinates</w:t>
+            </w:r>
+          </w:p>
+        </w:tc>
+        <w:tc>
+          <w:tcPr>
+            <w:tcW w:w="2762" w:type="dxa"/>
+          </w:tcPr>
+          <w:p>
+            <w:pPr>
+              <w:rPr>
+                <w:rFonts w:ascii="Arial" w:eastAsia="Arial" w:hAnsi="Arial" w:cs="Arial"/>
+              </w:rPr>
+            </w:pPr>
+            <w:r>
+              <w:rPr>
+                <w:rFonts w:ascii="Arial" w:eastAsia="Arial" w:hAnsi="Arial" w:cs="Arial"/>
+              </w:rPr>
+              <w:t>Actuator should not move from the actual position. It does move the pen downwards then upwards.</w:t>
+            </w:r>
+          </w:p>
+        </w:tc>
+      </w:tr>
+      <w:tr>
+        <w:trPr>
+          <w:trHeight w:val="960"/>
+        </w:trPr>
+        <w:tc>
+          <w:tcPr>
+            <w:tcW w:w="3045" w:type="dxa"/>
+          </w:tcPr>
+          <w:p>
+            <w:pPr>
+              <w:jc w:val="center"/>
+              <w:rPr>
+                <w:b/>
+                <w:color w:val="000000"/>
+              </w:rPr>
+            </w:pPr>
+          </w:p>
+          <w:p>
+            <w:pPr>
+              <w:jc w:val="center"/>
+              <w:rPr>
+                <w:b/>
+                <w:color w:val="000000"/>
+              </w:rPr>
+            </w:pPr>
+            <w:r>
+              <w:rPr>
+                <w:b/>
+                <w:color w:val="000000"/>
+              </w:rPr>
+              <w:t>3</w:t>
+            </w:r>
+          </w:p>
+          <w:p>
+            <w:pPr>
+              <w:jc w:val="center"/>
+              <w:rPr>
+                <w:rFonts w:ascii="Arial" w:eastAsia="Times New Roman" w:hAnsi="Arial" w:cs="Arial"/>
+                <w:b/>
+                <w:sz w:val="20"/>
+                <w:szCs w:val="20"/>
+              </w:rPr>
+            </w:pPr>
+          </w:p>
+        </w:tc>
+        <w:tc>
+          <w:tcPr>
+            <w:tcW w:w="4395" w:type="dxa"/>
+          </w:tcPr>
+          <w:p>
+            <w:pPr>
+              <w:rPr>
+                <w:rFonts w:ascii="Arial" w:eastAsia="Times New Roman" w:hAnsi="Arial" w:cs="Arial"/>
+                <w:sz w:val="18"/>
+                <w:szCs w:val="18"/>
+              </w:rPr>
+            </w:pPr>
+            <w:r>
+              <w:rPr>
+                <w:rFonts w:ascii="Arial" w:eastAsia="Arial" w:hAnsi="Arial" w:cs="Arial"/>
+              </w:rPr>
+              <w:t>Set a coordinate and apply a push movement</w:t>
+            </w:r>
+          </w:p>
+        </w:tc>
+        <w:tc>
+          <w:tcPr>
+            <w:tcW w:w="2762" w:type="dxa"/>
+          </w:tcPr>
+          <w:p>
+            <w:pPr>
+              <w:rPr>
+                <w:rFonts w:ascii="Arial" w:eastAsia="Times New Roman" w:hAnsi="Arial" w:cs="Arial"/>
+                <w:sz w:val="20"/>
+                <w:szCs w:val="20"/>
+              </w:rPr>
+            </w:pPr>
+            <w:r>
+              <w:rPr>
+                <w:rFonts w:ascii="Arial" w:eastAsia="Arial" w:hAnsi="Arial" w:cs="Arial"/>
+              </w:rPr>
+              <w:t>SPARC should move the actuator by step motors. Motors should position the actuator above the desire coordinate</w:t>
+            </w:r>
+            <w:r>
+              <w:rPr>
+                <w:rFonts w:ascii="Arial" w:eastAsia="Arial" w:hAnsi="Arial" w:cs="Arial"/>
+              </w:rPr>
+              <w:t>. Afterwards, actuator should move the pen down then lift it up.</w:t>
+            </w:r>
+          </w:p>
+        </w:tc>
+      </w:tr>
+      <w:tr>
+        <w:trPr>
+          <w:trHeight w:val="960"/>
+        </w:trPr>
+        <w:tc>
+          <w:tcPr>
+            <w:tcW w:w="3045" w:type="dxa"/>
+          </w:tcPr>
+          <w:p>
+            <w:pPr>
+              <w:rPr>
+                <w:rFonts w:ascii="Times New Roman" w:eastAsia="Times New Roman" w:hAnsi="Times New Roman" w:cs="Times New Roman"/>
+                <w:b/>
+                <w:sz w:val="20"/>
+                <w:szCs w:val="20"/>
+              </w:rPr>
+            </w:pPr>
+          </w:p>
+        </w:tc>
+        <w:tc>
+          <w:tcPr>
+            <w:tcW w:w="4395" w:type="dxa"/>
+          </w:tcPr>
+          <w:p>
+            <w:pPr>
+              <w:rPr>
+                <w:rFonts w:ascii="Arial" w:eastAsia="Times New Roman" w:hAnsi="Arial" w:cs="Arial"/>
+                <w:sz w:val="20"/>
+                <w:szCs w:val="20"/>
+              </w:rPr>
+            </w:pPr>
+          </w:p>
+        </w:tc>
+        <w:tc>
+          <w:tcPr>
+            <w:tcW w:w="2762" w:type="dxa"/>
+          </w:tcPr>
+          <w:p>
+            <w:pPr>
+              <w:rPr>
+                <w:rFonts w:ascii="Times New Roman" w:eastAsia="Times New Roman" w:hAnsi="Times New Roman" w:cs="Times New Roman"/>
+                <w:sz w:val="20"/>
+                <w:szCs w:val="20"/>
+              </w:rPr>
+            </w:pPr>
+          </w:p>
+        </w:tc>
+      </w:tr>
+      <w:tr>
+        <w:trPr>
+          <w:trHeight w:val="960"/>
+        </w:trPr>
+        <w:tc>
+          <w:tcPr>
+            <w:tcW w:w="3045" w:type="dxa"/>
+          </w:tcPr>
+          <w:p>
+            <w:pPr>
+              <w:rPr>
+                <w:rFonts w:ascii="Times New Roman" w:eastAsia="Times New Roman" w:hAnsi="Times New Roman" w:cs="Times New Roman"/>
+                <w:b/>
+                <w:sz w:val="20"/>
+                <w:szCs w:val="20"/>
+              </w:rPr>
+            </w:pPr>
+          </w:p>
+        </w:tc>
+        <w:tc>
+          <w:tcPr>
+            <w:tcW w:w="4395" w:type="dxa"/>
+          </w:tcPr>
+          <w:p>
+            <w:pPr>
+              <w:rPr>
+                <w:rFonts w:ascii="Arial" w:eastAsia="Times New Roman" w:hAnsi="Arial" w:cs="Arial"/>
+                <w:sz w:val="20"/>
+                <w:szCs w:val="20"/>
+              </w:rPr>
+            </w:pPr>
+          </w:p>
+        </w:tc>
+        <w:tc>
+          <w:tcPr>
+            <w:tcW w:w="2762" w:type="dxa"/>
+          </w:tcPr>
+          <w:p>
+            <w:pPr>
+              <w:rPr>
+                <w:rFonts w:ascii="Times New Roman" w:eastAsia="Times New Roman" w:hAnsi="Times New Roman" w:cs="Times New Roman"/>
+                <w:sz w:val="20"/>
+                <w:szCs w:val="20"/>
+              </w:rPr>
+            </w:pPr>
+          </w:p>
+        </w:tc>
+      </w:tr>
+      <w:tr>
+        <w:trPr>
+          <w:trHeight w:val="960"/>
+        </w:trPr>
+        <w:tc>
+          <w:tcPr>
+            <w:tcW w:w="3045" w:type="dxa"/>
+          </w:tcPr>
+          <w:p>
+            <w:pPr>
+              <w:rPr>
+                <w:rFonts w:ascii="Times New Roman" w:eastAsia="Times New Roman" w:hAnsi="Times New Roman" w:cs="Times New Roman"/>
+                <w:b/>
+                <w:sz w:val="20"/>
+                <w:szCs w:val="20"/>
+              </w:rPr>
+            </w:pPr>
+          </w:p>
+        </w:tc>
+        <w:tc>
+          <w:tcPr>
+            <w:tcW w:w="4395" w:type="dxa"/>
+          </w:tcPr>
+          <w:p>
+            <w:pPr>
+              <w:rPr>
+                <w:rFonts w:ascii="Arial" w:eastAsia="Times New Roman" w:hAnsi="Arial" w:cs="Arial"/>
+                <w:sz w:val="20"/>
+                <w:szCs w:val="20"/>
+              </w:rPr>
+            </w:pPr>
+          </w:p>
+        </w:tc>
+        <w:tc>
+          <w:tcPr>
+            <w:tcW w:w="2762" w:type="dxa"/>
+          </w:tcPr>
+          <w:p>
+            <w:pPr>
+              <w:rPr>
+                <w:rFonts w:ascii="Times New Roman" w:eastAsia="Times New Roman" w:hAnsi="Times New Roman" w:cs="Times New Roman"/>
+                <w:sz w:val="20"/>
+                <w:szCs w:val="20"/>
+              </w:rPr>
+            </w:pPr>
+          </w:p>
+        </w:tc>
+      </w:tr>
+      <w:tr>
+        <w:trPr>
+          <w:trHeight w:val="960"/>
+        </w:trPr>
+        <w:tc>
+          <w:tcPr>
+            <w:tcW w:w="3045" w:type="dxa"/>
+          </w:tcPr>
+          <w:p>
+            <w:pPr>
+              <w:rPr>
+                <w:rFonts w:ascii="Times New Roman" w:eastAsia="Times New Roman" w:hAnsi="Times New Roman" w:cs="Times New Roman"/>
+                <w:b/>
+                <w:sz w:val="20"/>
+                <w:szCs w:val="20"/>
+              </w:rPr>
+            </w:pPr>
+          </w:p>
+        </w:tc>
+        <w:tc>
+          <w:tcPr>
+            <w:tcW w:w="4395" w:type="dxa"/>
+          </w:tcPr>
+          <w:p>
+            <w:pPr>
+              <w:rPr>
+                <w:rFonts w:ascii="Arial" w:eastAsia="Times New Roman" w:hAnsi="Arial" w:cs="Arial"/>
+                <w:sz w:val="20"/>
+                <w:szCs w:val="20"/>
+              </w:rPr>
+            </w:pPr>
+          </w:p>
+        </w:tc>
+        <w:tc>
+          <w:tcPr>
+            <w:tcW w:w="2762" w:type="dxa"/>
+          </w:tcPr>
+          <w:p>
+            <w:pPr>
+              <w:rPr>
+                <w:rFonts w:ascii="Times New Roman" w:eastAsia="Times New Roman" w:hAnsi="Times New Roman" w:cs="Times New Roman"/>
+                <w:sz w:val="20"/>
+                <w:szCs w:val="20"/>
+              </w:rPr>
+            </w:pPr>
+          </w:p>
+        </w:tc>
+      </w:tr>
+      <w:tr>
+        <w:trPr>
+          <w:trHeight w:val="300"/>
+        </w:trPr>
+        <w:tc>
+          <w:tcPr>
+            <w:tcW w:w="3045" w:type="dxa"/>
+          </w:tcPr>
+          <w:p>
+            <w:pPr>
+              <w:jc w:val="center"/>
+              <w:rPr>
+                <w:b/>
+                <w:color w:val="000000"/>
+              </w:rPr>
+            </w:pPr>
+            <w:r>
+              <w:rPr>
+                <w:b/>
+                <w:color w:val="000000"/>
+              </w:rPr>
+              <w:lastRenderedPageBreak/>
+              <w:t>User Story / Requirement ID</w:t>
+            </w:r>
+          </w:p>
+        </w:tc>
+        <w:tc>
+          <w:tcPr>
+            <w:tcW w:w="7157" w:type="dxa"/>
+            <w:gridSpan w:val="2"/>
+          </w:tcPr>
+          <w:p>
+            <w:pPr>
+              <w:jc w:val="center"/>
+              <w:rPr>
+                <w:b/>
+                <w:color w:val="000000"/>
+                <w:sz w:val="24"/>
+                <w:szCs w:val="24"/>
+              </w:rPr>
+            </w:pPr>
+            <w:r>
+              <w:rPr>
+                <w:b/>
+                <w:color w:val="000000"/>
+                <w:sz w:val="24"/>
+                <w:szCs w:val="24"/>
+              </w:rPr>
+              <w:t>User Story/Requirement Under Test</w:t>
+            </w:r>
+          </w:p>
+        </w:tc>
+      </w:tr>
+      <w:tr>
+        <w:trPr>
+          <w:trHeight w:val="300"/>
+        </w:trPr>
+        <w:tc>
+          <w:tcPr>
+            <w:tcW w:w="3045" w:type="dxa"/>
+          </w:tcPr>
+          <w:p>
+            <w:pPr>
+              <w:rPr>
+                <w:rFonts w:ascii="Times New Roman" w:eastAsia="Times New Roman" w:hAnsi="Times New Roman" w:cs="Times New Roman"/>
+                <w:sz w:val="20"/>
+                <w:szCs w:val="20"/>
+              </w:rPr>
+            </w:pPr>
+            <w:r>
+              <w:rPr>
+                <w:rFonts w:ascii="Arial" w:eastAsia="Arial" w:hAnsi="Arial" w:cs="Arial"/>
+              </w:rPr>
+              <w:t>ACTP_DEF</w:t>
+            </w:r>
+          </w:p>
+        </w:tc>
+        <w:tc>
+          <w:tcPr>
+            <w:tcW w:w="7157" w:type="dxa"/>
+            <w:gridSpan w:val="2"/>
+            <w:vMerge w:val="restart"/>
+          </w:tcPr>
+          <w:p>
+            <w:pPr>
+              <w:rPr>
+                <w:rFonts w:ascii="Times New Roman" w:eastAsia="Times New Roman" w:hAnsi="Times New Roman" w:cs="Times New Roman"/>
+                <w:sz w:val="20"/>
+                <w:szCs w:val="20"/>
+              </w:rPr>
+            </w:pPr>
+            <w:r>
+              <w:rPr>
+                <w:rFonts w:ascii="Times New Roman" w:eastAsia="Times New Roman" w:hAnsi="Times New Roman" w:cs="Times New Roman"/>
+                <w:sz w:val="20"/>
+                <w:szCs w:val="20"/>
+              </w:rPr>
+              <w:t>Actuator must initialize with a fixed default position</w:t>
+            </w:r>
+          </w:p>
+        </w:tc>
+      </w:tr>
+      <w:tr>
+        <w:trPr>
+          <w:trHeight w:val="300"/>
+        </w:trPr>
+        <w:tc>
+          <w:tcPr>
+            <w:tcW w:w="3045" w:type="dxa"/>
+          </w:tcPr>
+          <w:p>
+            <w:pPr>
+              <w:jc w:val="center"/>
+              <w:rPr>
+                <w:b/>
+                <w:i/>
+                <w:color w:val="000000"/>
+              </w:rPr>
+            </w:pPr>
+            <w:r>
+              <w:rPr>
+                <w:b/>
+                <w:i/>
+                <w:color w:val="000000"/>
+              </w:rPr>
+              <w:t>Is it valid?</w:t>
+            </w:r>
+          </w:p>
+        </w:tc>
+        <w:tc>
+          <w:tcPr>
+            <w:tcW w:w="7157" w:type="dxa"/>
+            <w:gridSpan w:val="2"/>
+            <w:vMerge/>
+          </w:tcPr>
+          <w:p>
+            <w:pPr>
+              <w:widowControl w:val="0"/>
+              <w:pBdr>
+                <w:top w:val="nil"/>
+                <w:left w:val="nil"/>
+                <w:bottom w:val="nil"/>
+                <w:right w:val="nil"/>
+                <w:between w:val="nil"/>
+              </w:pBdr>
+              <w:spacing w:line="276" w:lineRule="auto"/>
+              <w:rPr>
+                <w:b/>
+                <w:i/>
+                <w:color w:val="000000"/>
+              </w:rPr>
+            </w:pPr>
+          </w:p>
+        </w:tc>
+      </w:tr>
+      <w:tr>
+        <w:trPr>
+          <w:trHeight w:val="300"/>
+        </w:trPr>
+        <w:tc>
+          <w:tcPr>
+            <w:tcW w:w="3045" w:type="dxa"/>
+          </w:tcPr>
+          <w:p>
+            <w:pPr>
+              <w:tabs>
+                <w:tab w:val="left" w:pos="732"/>
+              </w:tabs>
+              <w:rPr>
+                <w:rFonts w:ascii="Times New Roman" w:eastAsia="Times New Roman" w:hAnsi="Times New Roman" w:cs="Times New Roman"/>
+                <w:sz w:val="20"/>
+                <w:szCs w:val="20"/>
+              </w:rPr>
+            </w:pPr>
+            <w:r>
+              <w:rPr>
+                <w:rFonts w:ascii="Arial" w:eastAsia="Arial" w:hAnsi="Arial" w:cs="Arial"/>
+              </w:rPr>
+              <w:t>Yes</w:t>
+            </w:r>
+          </w:p>
+        </w:tc>
+        <w:tc>
+          <w:tcPr>
+            <w:tcW w:w="7157" w:type="dxa"/>
+            <w:gridSpan w:val="2"/>
+            <w:vMerge/>
+          </w:tcPr>
+          <w:p>
+            <w:pPr>
+              <w:widowControl w:val="0"/>
+              <w:pBdr>
+                <w:top w:val="nil"/>
+                <w:left w:val="nil"/>
+                <w:bottom w:val="nil"/>
+                <w:right w:val="nil"/>
+                <w:between w:val="nil"/>
+              </w:pBdr>
+              <w:spacing w:line="276" w:lineRule="auto"/>
+              <w:rPr>
+                <w:rFonts w:ascii="Times New Roman" w:eastAsia="Times New Roman" w:hAnsi="Times New Roman" w:cs="Times New Roman"/>
+                <w:sz w:val="20"/>
+                <w:szCs w:val="20"/>
+              </w:rPr>
+            </w:pPr>
+          </w:p>
+        </w:tc>
+      </w:tr>
+      <w:tr>
+        <w:trPr>
+          <w:trHeight w:val="300"/>
+        </w:trPr>
+        <w:tc>
+          <w:tcPr>
+            <w:tcW w:w="10202" w:type="dxa"/>
+            <w:gridSpan w:val="3"/>
+          </w:tcPr>
+          <w:p>
+            <w:pPr>
+              <w:jc w:val="center"/>
+              <w:rPr>
+                <w:b/>
+                <w:i/>
+                <w:color w:val="000000"/>
+              </w:rPr>
+            </w:pPr>
+            <w:r>
+              <w:rPr>
+                <w:b/>
+                <w:i/>
+                <w:color w:val="000000"/>
+              </w:rPr>
+              <w:t>If not valid, what is the new/Extra information from Marketing/Product Owner?</w:t>
+            </w:r>
+          </w:p>
+        </w:tc>
+      </w:tr>
+      <w:tr>
+        <w:trPr>
+          <w:trHeight w:val="600"/>
+        </w:trPr>
+        <w:tc>
+          <w:tcPr>
+            <w:tcW w:w="10202" w:type="dxa"/>
+            <w:gridSpan w:val="3"/>
+          </w:tcPr>
+          <w:p>
+            <w:pPr>
+              <w:rPr>
+                <w:rFonts w:ascii="Times New Roman" w:eastAsia="Times New Roman" w:hAnsi="Times New Roman" w:cs="Times New Roman"/>
+                <w:sz w:val="20"/>
+                <w:szCs w:val="20"/>
+              </w:rPr>
+            </w:pPr>
+            <w:r>
+              <w:rPr>
+                <w:rFonts w:ascii="Times New Roman" w:eastAsia="Times New Roman" w:hAnsi="Times New Roman" w:cs="Times New Roman"/>
+                <w:sz w:val="20"/>
+                <w:szCs w:val="20"/>
+              </w:rPr>
+              <w:t xml:space="preserve"> </w:t>
+            </w:r>
+          </w:p>
+        </w:tc>
+      </w:tr>
+      <w:tr>
+        <w:trPr>
+          <w:trHeight w:val="300"/>
+        </w:trPr>
+        <w:tc>
+          <w:tcPr>
+            <w:tcW w:w="3045" w:type="dxa"/>
+          </w:tcPr>
+          <w:p>
+            <w:pPr>
+              <w:jc w:val="center"/>
+              <w:rPr>
+                <w:b/>
+                <w:color w:val="000000"/>
+              </w:rPr>
+            </w:pPr>
+            <w:r>
+              <w:rPr>
+                <w:b/>
+                <w:color w:val="000000"/>
+              </w:rPr>
+              <w:t>Test Case ID</w:t>
+            </w:r>
+          </w:p>
+        </w:tc>
+        <w:tc>
+          <w:tcPr>
+            <w:tcW w:w="7157" w:type="dxa"/>
+            <w:gridSpan w:val="2"/>
+          </w:tcPr>
+          <w:p>
+            <w:pPr>
+              <w:jc w:val="center"/>
+              <w:rPr>
+                <w:b/>
+                <w:color w:val="000000"/>
+              </w:rPr>
+            </w:pPr>
+            <w:r>
+              <w:rPr>
+                <w:b/>
+                <w:color w:val="000000"/>
+              </w:rPr>
+              <w:t>Test Case Name</w:t>
+            </w:r>
+          </w:p>
+        </w:tc>
+      </w:tr>
+      <w:tr>
+        <w:trPr>
+          <w:trHeight w:val="600"/>
+        </w:trPr>
+        <w:tc>
+          <w:tcPr>
+            <w:tcW w:w="3045" w:type="dxa"/>
+          </w:tcPr>
+          <w:p>
+            <w:pPr>
+              <w:rPr>
+                <w:rFonts w:ascii="Times New Roman" w:eastAsia="Times New Roman" w:hAnsi="Times New Roman" w:cs="Times New Roman"/>
+                <w:sz w:val="20"/>
+                <w:szCs w:val="20"/>
+              </w:rPr>
+            </w:pPr>
+            <w:r>
+              <w:rPr>
+                <w:rFonts w:ascii="Arial" w:eastAsia="Arial" w:hAnsi="Arial" w:cs="Arial"/>
+              </w:rPr>
+              <w:t>ACTP_DEF</w:t>
+            </w:r>
+          </w:p>
+        </w:tc>
+        <w:tc>
+          <w:tcPr>
+            <w:tcW w:w="7157" w:type="dxa"/>
+            <w:gridSpan w:val="2"/>
+          </w:tcPr>
+          <w:p>
+            <w:pPr>
+              <w:rPr>
+                <w:rFonts w:ascii="Times New Roman" w:eastAsia="Times New Roman" w:hAnsi="Times New Roman" w:cs="Times New Roman"/>
+                <w:sz w:val="20"/>
+                <w:szCs w:val="20"/>
+              </w:rPr>
+            </w:pPr>
+            <w:r>
+              <w:rPr>
+                <w:rFonts w:ascii="Arial" w:eastAsia="Arial" w:hAnsi="Arial" w:cs="Arial"/>
+              </w:rPr>
+              <w:t>Default Position of the Pen</w:t>
+            </w:r>
+          </w:p>
+        </w:tc>
+      </w:tr>
+      <w:tr>
+        <w:trPr>
+          <w:trHeight w:val="300"/>
+        </w:trPr>
+        <w:tc>
+          <w:tcPr>
+            <w:tcW w:w="10202" w:type="dxa"/>
+            <w:gridSpan w:val="3"/>
+          </w:tcPr>
+          <w:p>
+            <w:pPr>
+              <w:jc w:val="center"/>
+              <w:rPr>
+                <w:b/>
+                <w:color w:val="000000"/>
+                <w:sz w:val="24"/>
+                <w:szCs w:val="24"/>
+              </w:rPr>
+            </w:pPr>
+            <w:r>
+              <w:rPr>
+                <w:b/>
+                <w:color w:val="000000"/>
+                <w:sz w:val="24"/>
+                <w:szCs w:val="24"/>
+              </w:rPr>
+              <w:t>Test Case Steps</w:t>
+            </w:r>
+          </w:p>
+        </w:tc>
+      </w:tr>
+      <w:tr>
+        <w:trPr>
+          <w:trHeight w:val="300"/>
+        </w:trPr>
+        <w:tc>
+          <w:tcPr>
+            <w:tcW w:w="3045" w:type="dxa"/>
+          </w:tcPr>
+          <w:p>
+            <w:pPr>
+              <w:jc w:val="center"/>
+              <w:rPr>
+                <w:b/>
+                <w:color w:val="000000"/>
+              </w:rPr>
+            </w:pPr>
+            <w:r>
+              <w:rPr>
+                <w:b/>
+                <w:color w:val="000000"/>
+              </w:rPr>
+              <w:t>Step Number</w:t>
+            </w:r>
+          </w:p>
+        </w:tc>
+        <w:tc>
+          <w:tcPr>
+            <w:tcW w:w="4395" w:type="dxa"/>
+          </w:tcPr>
+          <w:p>
+            <w:pPr>
+              <w:jc w:val="center"/>
+              <w:rPr>
+                <w:b/>
+                <w:color w:val="000000"/>
+              </w:rPr>
+            </w:pPr>
+            <w:r>
+              <w:rPr>
+                <w:b/>
+                <w:color w:val="000000"/>
+              </w:rPr>
+              <w:t>Step description</w:t>
+            </w:r>
+          </w:p>
+        </w:tc>
+        <w:tc>
+          <w:tcPr>
+            <w:tcW w:w="2762" w:type="dxa"/>
+          </w:tcPr>
+          <w:p>
+            <w:pPr>
+              <w:jc w:val="center"/>
+              <w:rPr>
+                <w:b/>
+                <w:color w:val="000000"/>
+              </w:rPr>
+            </w:pPr>
+            <w:r>
+              <w:rPr>
+                <w:b/>
+                <w:color w:val="000000"/>
+              </w:rPr>
+              <w:t>Expected Result</w:t>
+            </w:r>
+          </w:p>
+        </w:tc>
+      </w:tr>
+      <w:tr>
+        <w:trPr>
+          <w:trHeight w:val="620"/>
+        </w:trPr>
+        <w:tc>
+          <w:tcPr>
+            <w:tcW w:w="3045" w:type="dxa"/>
+          </w:tcPr>
+          <w:p>
+            <w:pPr>
+              <w:jc w:val="center"/>
+              <w:rPr>
+                <w:b/>
+                <w:color w:val="000000"/>
+              </w:rPr>
+            </w:pPr>
+            <w:r>
+              <w:rPr>
+                <w:b/>
+                <w:color w:val="000000"/>
+              </w:rPr>
+              <w:t>1</w:t>
+            </w:r>
+          </w:p>
+        </w:tc>
+        <w:tc>
+          <w:tcPr>
+            <w:tcW w:w="4395" w:type="dxa"/>
+          </w:tcPr>
+          <w:p>
+            <w:pPr>
+              <w:rPr>
+                <w:rFonts w:ascii="Arial" w:eastAsia="Arial" w:hAnsi="Arial" w:cs="Arial"/>
+              </w:rPr>
+            </w:pPr>
+            <w:r>
+              <w:rPr>
+                <w:rFonts w:ascii="Arial" w:eastAsia="Arial" w:hAnsi="Arial" w:cs="Arial"/>
+              </w:rPr>
+              <w:t xml:space="preserve">Without power and with no objects on the device platform, force the servomotor (actuator) to have the pen downwards. </w:t>
+            </w:r>
+          </w:p>
+        </w:tc>
+        <w:tc>
+          <w:tcPr>
+            <w:tcW w:w="2762" w:type="dxa"/>
+          </w:tcPr>
+          <w:p>
+            <w:pPr>
+              <w:rPr>
+                <w:rFonts w:ascii="Arial" w:eastAsia="Arial" w:hAnsi="Arial" w:cs="Arial"/>
+              </w:rPr>
+            </w:pPr>
+            <w:r>
+              <w:rPr>
+                <w:rFonts w:ascii="Arial" w:eastAsia="Arial" w:hAnsi="Arial" w:cs="Arial"/>
+              </w:rPr>
+              <w:t xml:space="preserve">Touch pen should be on the click/slide position. </w:t>
+            </w:r>
+          </w:p>
+        </w:tc>
+      </w:tr>
+      <w:tr>
+        <w:trPr>
+          <w:trHeight w:val="560"/>
+        </w:trPr>
+        <w:tc>
+          <w:tcPr>
+            <w:tcW w:w="3045" w:type="dxa"/>
+          </w:tcPr>
+          <w:p>
+            <w:pPr>
+              <w:jc w:val="center"/>
+              <w:rPr>
+                <w:rFonts w:ascii="Times New Roman" w:eastAsia="Times New Roman" w:hAnsi="Times New Roman" w:cs="Times New Roman"/>
+                <w:b/>
+                <w:sz w:val="20"/>
+                <w:szCs w:val="20"/>
+              </w:rPr>
+            </w:pPr>
+            <w:r>
+              <w:rPr>
+                <w:rFonts w:ascii="Times New Roman" w:eastAsia="Times New Roman" w:hAnsi="Times New Roman" w:cs="Times New Roman"/>
+                <w:b/>
+                <w:sz w:val="20"/>
+                <w:szCs w:val="20"/>
+              </w:rPr>
+              <w:t>2</w:t>
+            </w:r>
+          </w:p>
+        </w:tc>
+        <w:tc>
+          <w:tcPr>
+            <w:tcW w:w="4395" w:type="dxa"/>
+          </w:tcPr>
+          <w:p>
+            <w:pPr>
+              <w:rPr>
+                <w:rFonts w:ascii="Arial" w:eastAsia="Arial" w:hAnsi="Arial" w:cs="Arial"/>
+              </w:rPr>
+            </w:pPr>
+            <w:r>
+              <w:rPr>
+                <w:rFonts w:ascii="Arial" w:eastAsia="Arial" w:hAnsi="Arial" w:cs="Arial"/>
+              </w:rPr>
+              <w:t>Power on the SPARC device.</w:t>
+            </w:r>
+          </w:p>
+        </w:tc>
+        <w:tc>
+          <w:tcPr>
+            <w:tcW w:w="2762" w:type="dxa"/>
+          </w:tcPr>
+          <w:p>
+            <w:pPr>
+              <w:rPr>
+                <w:rFonts w:ascii="Arial" w:eastAsia="Arial" w:hAnsi="Arial" w:cs="Arial"/>
+              </w:rPr>
+            </w:pPr>
+            <w:r>
+              <w:rPr>
+                <w:rFonts w:ascii="Arial" w:eastAsia="Arial" w:hAnsi="Arial" w:cs="Arial"/>
+              </w:rPr>
+              <w:t xml:space="preserve">Actuator should lift the pen on the default position </w:t>
+            </w:r>
+            <w:proofErr w:type="gramStart"/>
+            <w:r>
+              <w:rPr>
+                <w:rFonts w:ascii="Arial" w:eastAsia="Arial" w:hAnsi="Arial" w:cs="Arial"/>
+              </w:rPr>
+              <w:t>lifting up</w:t>
+            </w:r>
+            <w:proofErr w:type="gramEnd"/>
+            <w:r>
+              <w:rPr>
+                <w:rFonts w:ascii="Arial" w:eastAsia="Arial" w:hAnsi="Arial" w:cs="Arial"/>
+              </w:rPr>
+              <w:t xml:space="preserve"> the pen. Also, actuator should move to the default position on axis X and Y.</w:t>
+            </w:r>
+          </w:p>
+        </w:tc>
+      </w:tr>
+      <w:tr>
+        <w:trPr>
+          <w:trHeight w:val="960"/>
+        </w:trPr>
+        <w:tc>
+          <w:tcPr>
+            <w:tcW w:w="3045" w:type="dxa"/>
+          </w:tcPr>
+          <w:p>
+            <w:pPr>
+              <w:jc w:val="center"/>
+              <w:rPr>
+                <w:rFonts w:ascii="Arial" w:eastAsia="Times New Roman" w:hAnsi="Arial" w:cs="Arial"/>
+                <w:b/>
+                <w:sz w:val="20"/>
+                <w:szCs w:val="20"/>
+              </w:rPr>
+            </w:pPr>
+            <w:r>
+              <w:rPr>
+                <w:rFonts w:ascii="Arial" w:eastAsia="Times New Roman" w:hAnsi="Arial" w:cs="Arial"/>
+                <w:b/>
+                <w:sz w:val="20"/>
+                <w:szCs w:val="20"/>
+              </w:rPr>
+              <w:t>3</w:t>
+            </w:r>
+          </w:p>
+        </w:tc>
+        <w:tc>
+          <w:tcPr>
+            <w:tcW w:w="4395" w:type="dxa"/>
+          </w:tcPr>
+          <w:p>
+            <w:pPr>
+              <w:rPr>
+                <w:rFonts w:ascii="Arial" w:eastAsia="Times New Roman" w:hAnsi="Arial" w:cs="Arial"/>
+                <w:sz w:val="18"/>
+                <w:szCs w:val="18"/>
+              </w:rPr>
+            </w:pPr>
+            <w:r>
+              <w:rPr>
+                <w:rFonts w:ascii="Arial" w:eastAsia="Times New Roman" w:hAnsi="Arial" w:cs="Arial"/>
+                <w:sz w:val="20"/>
+                <w:szCs w:val="20"/>
+              </w:rPr>
+              <w:t>Apply a force to the servomotor trying to move the default position. Do not apply extreme force that could harm the actuator</w:t>
+            </w:r>
+          </w:p>
+        </w:tc>
+        <w:tc>
+          <w:tcPr>
+            <w:tcW w:w="2762" w:type="dxa"/>
+          </w:tcPr>
+          <w:p>
+            <w:pPr>
+              <w:rPr>
+                <w:rFonts w:ascii="Arial" w:eastAsia="Times New Roman" w:hAnsi="Arial" w:cs="Arial"/>
+                <w:sz w:val="20"/>
+                <w:szCs w:val="20"/>
+              </w:rPr>
+            </w:pPr>
+            <w:r>
+              <w:rPr>
+                <w:rFonts w:ascii="Arial" w:eastAsia="Times New Roman" w:hAnsi="Arial" w:cs="Arial"/>
+                <w:sz w:val="20"/>
+                <w:szCs w:val="20"/>
+              </w:rPr>
+              <w:t>Servomotor may change position during the force applied, however once the force has been released, it should go back to the default position</w:t>
+            </w:r>
+          </w:p>
+        </w:tc>
+      </w:tr>
+      <w:tr>
+        <w:trPr>
+          <w:trHeight w:val="960"/>
+        </w:trPr>
+        <w:tc>
+          <w:tcPr>
+            <w:tcW w:w="3045" w:type="dxa"/>
+          </w:tcPr>
+          <w:p>
+            <w:pPr>
+              <w:rPr>
+                <w:rFonts w:ascii="Times New Roman" w:eastAsia="Times New Roman" w:hAnsi="Times New Roman" w:cs="Times New Roman"/>
+                <w:b/>
+                <w:sz w:val="20"/>
+                <w:szCs w:val="20"/>
+              </w:rPr>
+            </w:pPr>
+          </w:p>
+        </w:tc>
+        <w:tc>
+          <w:tcPr>
+            <w:tcW w:w="4395" w:type="dxa"/>
+          </w:tcPr>
+          <w:p>
+            <w:pPr>
+              <w:rPr>
+                <w:rFonts w:ascii="Arial" w:eastAsia="Times New Roman" w:hAnsi="Arial" w:cs="Arial"/>
                 <w:sz w:val="20"/>
                 <w:szCs w:val="20"/>
               </w:rPr>
@@ -4721,7 +6473,7 @@
     <w:name w:val="Normal"/>
     <w:qFormat/>
   </w:style>
-  <w:style w:type="paragraph" w:styleId="Ttulo1">
+  <w:style w:type="paragraph" w:styleId="Heading1">
     <w:name w:val="heading 1"/>
     <w:basedOn w:val="Normal"/>
     <w:next w:val="Normal"/>
@@ -4739,7 +6491,7 @@
       <w:szCs w:val="48"/>
     </w:rPr>
   </w:style>
-  <w:style w:type="paragraph" w:styleId="Ttulo2">
+  <w:style w:type="paragraph" w:styleId="Heading2">
     <w:name w:val="heading 2"/>
     <w:basedOn w:val="Normal"/>
     <w:next w:val="Normal"/>
@@ -4758,7 +6510,7 @@
       <w:szCs w:val="36"/>
     </w:rPr>
   </w:style>
-  <w:style w:type="paragraph" w:styleId="Ttulo3">
+  <w:style w:type="paragraph" w:styleId="Heading3">
     <w:name w:val="heading 3"/>
     <w:basedOn w:val="Normal"/>
     <w:next w:val="Normal"/>
@@ -4778,7 +6530,7 @@
       <w:szCs w:val="28"/>
     </w:rPr>
   </w:style>
-  <w:style w:type="paragraph" w:styleId="Ttulo4">
+  <w:style w:type="paragraph" w:styleId="Heading4">
     <w:name w:val="heading 4"/>
     <w:basedOn w:val="Normal"/>
     <w:next w:val="Normal"/>
@@ -4798,7 +6550,7 @@
       <w:szCs w:val="24"/>
     </w:rPr>
   </w:style>
-  <w:style w:type="paragraph" w:styleId="Ttulo5">
+  <w:style w:type="paragraph" w:styleId="Heading5">
     <w:name w:val="heading 5"/>
     <w:basedOn w:val="Normal"/>
     <w:next w:val="Normal"/>
@@ -4816,7 +6568,7 @@
       <w:b/>
     </w:rPr>
   </w:style>
-  <w:style w:type="paragraph" w:styleId="Ttulo6">
+  <w:style w:type="paragraph" w:styleId="Heading6">
     <w:name w:val="heading 6"/>
     <w:basedOn w:val="Normal"/>
     <w:next w:val="Normal"/>
@@ -4836,13 +6588,13 @@
       <w:szCs w:val="20"/>
     </w:rPr>
   </w:style>
-  <w:style w:type="character" w:default="1" w:styleId="Fuentedeprrafopredeter">
+  <w:style w:type="character" w:default="1" w:styleId="DefaultParagraphFont">
     <w:name w:val="Default Paragraph Font"/>
     <w:uiPriority w:val="1"/>
     <w:semiHidden/>
     <w:unhideWhenUsed/>
   </w:style>
-  <w:style w:type="table" w:default="1" w:styleId="Tablanormal">
+  <w:style w:type="table" w:default="1" w:styleId="TableNormal">
     <w:name w:val="Normal Table"/>
     <w:uiPriority w:val="99"/>
     <w:semiHidden/>
@@ -4857,13 +6609,13 @@
       </w:tblCellMar>
     </w:tblPr>
   </w:style>
-  <w:style w:type="numbering" w:default="1" w:styleId="Sinlista">
+  <w:style w:type="numbering" w:default="1" w:styleId="NoList">
     <w:name w:val="No List"/>
     <w:uiPriority w:val="99"/>
     <w:semiHidden/>
     <w:unhideWhenUsed/>
   </w:style>
-  <w:style w:type="paragraph" w:styleId="Ttulo">
+  <w:style w:type="paragraph" w:styleId="Title">
     <w:name w:val="Title"/>
     <w:basedOn w:val="Normal"/>
     <w:next w:val="Normal"/>
@@ -4880,9 +6632,9 @@
       <w:szCs w:val="72"/>
     </w:rPr>
   </w:style>
-  <w:style w:type="table" w:styleId="Tablaconcuadrcula">
+  <w:style w:type="table" w:styleId="TableGrid">
     <w:name w:val="Table Grid"/>
-    <w:basedOn w:val="Tablanormal"/>
+    <w:basedOn w:val="TableNormal"/>
     <w:uiPriority w:val="39"/>
     <w:rsid w:val="00992E35"/>
     <w:pPr>
@@ -4916,9 +6668,9 @@
       <w:lang w:eastAsia="es-MX"/>
     </w:rPr>
   </w:style>
-  <w:style w:type="character" w:styleId="Hipervnculo">
+  <w:style w:type="character" w:styleId="Hyperlink">
     <w:name w:val="Hyperlink"/>
-    <w:basedOn w:val="Fuentedeprrafopredeter"/>
+    <w:basedOn w:val="DefaultParagraphFont"/>
     <w:uiPriority w:val="99"/>
     <w:unhideWhenUsed/>
     <w:rsid w:val="00723B83"/>
@@ -4927,9 +6679,9 @@
       <w:u w:val="single"/>
     </w:rPr>
   </w:style>
-  <w:style w:type="character" w:styleId="Mencionar">
+  <w:style w:type="character" w:styleId="Mention">
     <w:name w:val="Mention"/>
-    <w:basedOn w:val="Fuentedeprrafopredeter"/>
+    <w:basedOn w:val="DefaultParagraphFont"/>
     <w:uiPriority w:val="99"/>
     <w:semiHidden/>
     <w:unhideWhenUsed/>
@@ -4939,9 +6691,9 @@
       <w:shd w:val="clear" w:color="auto" w:fill="E6E6E6"/>
     </w:rPr>
   </w:style>
-  <w:style w:type="character" w:styleId="Hipervnculovisitado">
+  <w:style w:type="character" w:styleId="FollowedHyperlink">
     <w:name w:val="FollowedHyperlink"/>
-    <w:basedOn w:val="Fuentedeprrafopredeter"/>
+    <w:basedOn w:val="DefaultParagraphFont"/>
     <w:uiPriority w:val="99"/>
     <w:semiHidden/>
     <w:unhideWhenUsed/>
@@ -4951,9 +6703,9 @@
       <w:u w:val="single"/>
     </w:rPr>
   </w:style>
-  <w:style w:type="character" w:styleId="Mencinsinresolver">
+  <w:style w:type="character" w:styleId="UnresolvedMention">
     <w:name w:val="Unresolved Mention"/>
-    <w:basedOn w:val="Fuentedeprrafopredeter"/>
+    <w:basedOn w:val="DefaultParagraphFont"/>
     <w:uiPriority w:val="99"/>
     <w:semiHidden/>
     <w:unhideWhenUsed/>
@@ -4963,7 +6715,7 @@
       <w:shd w:val="clear" w:color="auto" w:fill="E1DFDD"/>
     </w:rPr>
   </w:style>
-  <w:style w:type="paragraph" w:styleId="Subttulo">
+  <w:style w:type="paragraph" w:styleId="Subtitle">
     <w:name w:val="Subtitle"/>
     <w:basedOn w:val="Normal"/>
     <w:next w:val="Normal"/>
@@ -4983,7 +6735,7 @@
     </w:rPr>
   </w:style>
   <w:style w:type="table" w:customStyle="1" w:styleId="a">
-    <w:basedOn w:val="Tablanormal"/>
+    <w:basedOn w:val="TableNormal"/>
     <w:pPr>
       <w:spacing w:after="0" w:line="240" w:lineRule="auto"/>
     </w:pPr>
@@ -4992,7 +6744,7 @@
       <w:tblStyleColBandSize w:val="1"/>
     </w:tblPr>
   </w:style>
-  <w:style w:type="paragraph" w:styleId="Sinespaciado">
+  <w:style w:type="paragraph" w:styleId="NoSpacing">
     <w:name w:val="No Spacing"/>
     <w:uiPriority w:val="1"/>
     <w:qFormat/>

</xml_diff>